<commit_message>
abstract and acknowledge ment
</commit_message>
<xml_diff>
--- a/movies-master/Project Report.docx
+++ b/movies-master/Project Report.docx
@@ -1,6 +1,6 @@
 
 <file path=word/document.xml><?xml version="1.0" encoding="utf-8"?>
-<w:document xmlns:wpc="http://schemas.microsoft.com/office/word/2010/wordprocessingCanvas" xmlns:cx="http://schemas.microsoft.com/office/drawing/2014/chartex" xmlns:cx1="http://schemas.microsoft.com/office/drawing/2015/9/8/chartex" xmlns:mc="http://schemas.openxmlformats.org/markup-compatibility/2006" xmlns:o="urn:schemas-microsoft-com:office:office" xmlns:r="http://schemas.openxmlformats.org/officeDocument/2006/relationships" xmlns:m="http://schemas.openxmlformats.org/officeDocument/2006/math" xmlns:v="urn:schemas-microsoft-com:vml" xmlns:wp14="http://schemas.microsoft.com/office/word/2010/wordprocessingDrawing" xmlns:wp="http://schemas.openxmlformats.org/drawingml/2006/wordprocessingDrawing" xmlns:w10="urn:schemas-microsoft-com:office:word" xmlns:w="http://schemas.openxmlformats.org/wordprocessingml/2006/main" xmlns:w14="http://schemas.microsoft.com/office/word/2010/wordml" xmlns:w15="http://schemas.microsoft.com/office/word/2012/wordml" xmlns:w16se="http://schemas.microsoft.com/office/word/2015/wordml/symex" xmlns:wpg="http://schemas.microsoft.com/office/word/2010/wordprocessingGroup" xmlns:wpi="http://schemas.microsoft.com/office/word/2010/wordprocessingInk" xmlns:wne="http://schemas.microsoft.com/office/word/2006/wordml" xmlns:wps="http://schemas.microsoft.com/office/word/2010/wordprocessingShape" mc:Ignorable="w14 w15 w16se wp14">
+<w:document xmlns:wpc="http://schemas.microsoft.com/office/word/2010/wordprocessingCanvas" xmlns:mc="http://schemas.openxmlformats.org/markup-compatibility/2006" xmlns:o="urn:schemas-microsoft-com:office:office" xmlns:r="http://schemas.openxmlformats.org/officeDocument/2006/relationships" xmlns:m="http://schemas.openxmlformats.org/officeDocument/2006/math" xmlns:v="urn:schemas-microsoft-com:vml" xmlns:wp14="http://schemas.microsoft.com/office/word/2010/wordprocessingDrawing" xmlns:wp="http://schemas.openxmlformats.org/drawingml/2006/wordprocessingDrawing" xmlns:w10="urn:schemas-microsoft-com:office:word" xmlns:w="http://schemas.openxmlformats.org/wordprocessingml/2006/main" xmlns:w14="http://schemas.microsoft.com/office/word/2010/wordml" xmlns:wpg="http://schemas.microsoft.com/office/word/2010/wordprocessingGroup" xmlns:wpi="http://schemas.microsoft.com/office/word/2010/wordprocessingInk" xmlns:wne="http://schemas.microsoft.com/office/word/2006/wordml" xmlns:wps="http://schemas.microsoft.com/office/word/2010/wordprocessingShape" mc:Ignorable="w14 wp14">
   <w:body>
     <w:p>
       <w:pPr>
@@ -19,13 +19,8 @@
       <w:pPr>
         <w:spacing w:line="276" w:lineRule="auto"/>
       </w:pPr>
-      <w:proofErr w:type="gramStart"/>
-      <w:r>
-        <w:t>I’m</w:t>
-      </w:r>
-      <w:proofErr w:type="gramEnd"/>
-      <w:r>
-        <w:t xml:space="preserve"> unable to remove page borders to all pages.</w:t>
+      <w:r>
+        <w:t>I’m unable to remove page borders to all pages.</w:t>
       </w:r>
     </w:p>
     <w:p>
@@ -33,15 +28,7 @@
         <w:spacing w:line="276" w:lineRule="auto"/>
       </w:pPr>
       <w:r>
-        <w:t xml:space="preserve">Either border or header-footer has to </w:t>
-      </w:r>
-      <w:proofErr w:type="gramStart"/>
-      <w:r>
-        <w:t>be used</w:t>
-      </w:r>
-      <w:proofErr w:type="gramEnd"/>
-      <w:r>
-        <w:t>.</w:t>
+        <w:t>Either border or header-footer has to be used.</w:t>
       </w:r>
       <w:r>
         <w:br w:type="page"/>
@@ -66,157 +53,577 @@
     </w:p>
     <w:p>
       <w:pPr>
+        <w:rPr>
+          <w:rFonts w:ascii="Times New Roman" w:hAnsi="Times New Roman" w:cs="Times New Roman"/>
+          <w:sz w:val="36"/>
+          <w:szCs w:val="36"/>
+        </w:rPr>
+      </w:pPr>
+      <w:r>
+        <w:rPr>
+          <w:rFonts w:ascii="Times New Roman" w:hAnsi="Times New Roman" w:cs="Times New Roman"/>
+          <w:sz w:val="36"/>
+          <w:szCs w:val="36"/>
+        </w:rPr>
+        <w:lastRenderedPageBreak/>
+        <w:t xml:space="preserve">                                     ABSTRACT</w:t>
+      </w:r>
+    </w:p>
+    <w:p>
+      <w:pPr>
+        <w:rPr>
+          <w:rFonts w:ascii="Times New Roman" w:hAnsi="Times New Roman" w:cs="Times New Roman"/>
+          <w:sz w:val="36"/>
+          <w:szCs w:val="36"/>
+        </w:rPr>
+      </w:pPr>
+    </w:p>
+    <w:p>
+      <w:pPr>
+        <w:jc w:val="both"/>
+        <w:rPr>
+          <w:rFonts w:ascii="Times New Roman" w:hAnsi="Times New Roman" w:cs="Times New Roman"/>
+          <w:sz w:val="28"/>
+          <w:szCs w:val="24"/>
+        </w:rPr>
+      </w:pPr>
+      <w:r>
+        <w:rPr>
+          <w:rFonts w:ascii="Times New Roman" w:hAnsi="Times New Roman" w:cs="Times New Roman"/>
+          <w:color w:val="283138"/>
+          <w:sz w:val="28"/>
+          <w:szCs w:val="24"/>
+        </w:rPr>
+        <w:t xml:space="preserve">With </w:t>
+      </w:r>
+      <w:r>
+        <w:rPr>
+          <w:rFonts w:ascii="Times New Roman" w:hAnsi="Times New Roman" w:cs="Times New Roman"/>
+          <w:color w:val="000000" w:themeColor="text1"/>
+          <w:sz w:val="28"/>
+          <w:szCs w:val="24"/>
+        </w:rPr>
+        <w:t xml:space="preserve">growing volumes and types of data and piquing interest in using data to produce valuable insights, it has become one of the most important areas of study in today’s era. Huge datasets are available for predictive analysis of several aspects of movies and many domains are available for making predictions. It is beneficial to all varieties of people associated with the art of movie making and watching. Stakeholders like producers can know the risks and advantages of investing in particular movies. Movie watchers can determine if </w:t>
+      </w:r>
+      <w:r>
+        <w:rPr>
+          <w:rFonts w:ascii="Times New Roman" w:hAnsi="Times New Roman" w:cs="Times New Roman"/>
+          <w:sz w:val="28"/>
+          <w:szCs w:val="24"/>
+        </w:rPr>
+        <w:t xml:space="preserve">the movie is up to the mark and worth their money. This paper aims to explore the different techniques used for predictive analysis. We also seek to explore what factors are necessary to predict the quality of a movie in terms of its concept and how to establish a relation between different categories.   </w:t>
+      </w:r>
+    </w:p>
+    <w:p>
+      <w:pPr>
+        <w:jc w:val="both"/>
+        <w:rPr>
+          <w:rFonts w:ascii="Times New Roman" w:hAnsi="Times New Roman" w:cs="Times New Roman"/>
+          <w:sz w:val="28"/>
+          <w:szCs w:val="24"/>
+        </w:rPr>
+      </w:pPr>
+      <w:r>
+        <w:rPr>
+          <w:rFonts w:ascii="Times New Roman" w:hAnsi="Times New Roman" w:cs="Times New Roman"/>
+          <w:sz w:val="28"/>
+          <w:szCs w:val="24"/>
+        </w:rPr>
+        <w:t>The objective of this project is to work on the dataset available and identify various factors affecting movie ratings and thereby the quality. These parameters are further used to predict the ratings of the movie before it is released.</w:t>
+      </w:r>
+    </w:p>
+    <w:p>
+      <w:pPr>
+        <w:jc w:val="both"/>
+        <w:rPr>
+          <w:rFonts w:ascii="Times New Roman" w:hAnsi="Times New Roman" w:cs="Times New Roman"/>
+          <w:color w:val="000000" w:themeColor="text1"/>
+          <w:sz w:val="28"/>
+          <w:szCs w:val="24"/>
+        </w:rPr>
+      </w:pPr>
+      <w:r>
+        <w:rPr>
+          <w:rFonts w:ascii="Times New Roman" w:hAnsi="Times New Roman" w:cs="Times New Roman"/>
+          <w:sz w:val="28"/>
+          <w:szCs w:val="24"/>
+        </w:rPr>
+        <w:t xml:space="preserve">We used data analytics to achieve this objective. Data analytics comprises of many different ways to analyse a given dataset. For getting appropriate results from our datasets, we used multiple linear </w:t>
+      </w:r>
+      <w:proofErr w:type="gramStart"/>
+      <w:r>
+        <w:rPr>
+          <w:rFonts w:ascii="Times New Roman" w:hAnsi="Times New Roman" w:cs="Times New Roman"/>
+          <w:sz w:val="28"/>
+          <w:szCs w:val="24"/>
+        </w:rPr>
+        <w:t>regression</w:t>
+      </w:r>
+      <w:proofErr w:type="gramEnd"/>
+      <w:r>
+        <w:rPr>
+          <w:rFonts w:ascii="Times New Roman" w:hAnsi="Times New Roman" w:cs="Times New Roman"/>
+          <w:sz w:val="28"/>
+          <w:szCs w:val="24"/>
+        </w:rPr>
+        <w:t xml:space="preserve"> to train the model and then predict the results.</w:t>
+      </w:r>
+    </w:p>
+    <w:p>
+      <w:pPr>
+        <w:rPr>
+          <w:rFonts w:ascii="Times New Roman" w:hAnsi="Times New Roman" w:cs="Times New Roman"/>
+          <w:sz w:val="36"/>
+          <w:szCs w:val="36"/>
+        </w:rPr>
+      </w:pPr>
+    </w:p>
+    <w:p>
+      <w:r>
+        <w:br w:type="page"/>
+      </w:r>
+    </w:p>
+    <w:p>
+      <w:pPr>
+        <w:rPr>
+          <w:rFonts w:ascii="Times New Roman" w:hAnsi="Times New Roman" w:cs="Times New Roman"/>
+          <w:sz w:val="36"/>
+          <w:szCs w:val="36"/>
+          <w:u w:val="single"/>
+        </w:rPr>
+      </w:pPr>
+      <w:r>
+        <w:rPr>
+          <w:rFonts w:ascii="Times New Roman" w:hAnsi="Times New Roman" w:cs="Times New Roman"/>
+          <w:sz w:val="36"/>
+          <w:szCs w:val="36"/>
+        </w:rPr>
+        <w:lastRenderedPageBreak/>
+        <w:t xml:space="preserve">                            </w:t>
+      </w:r>
+      <w:r>
+        <w:rPr>
+          <w:rFonts w:ascii="Times New Roman" w:hAnsi="Times New Roman" w:cs="Times New Roman"/>
+          <w:sz w:val="36"/>
+          <w:szCs w:val="36"/>
+          <w:u w:val="single"/>
+        </w:rPr>
+        <w:t>ACKNOWLEDGEMENT</w:t>
+      </w:r>
+    </w:p>
+    <w:p>
+      <w:pPr>
+        <w:rPr>
+          <w:rFonts w:ascii="Times New Roman" w:hAnsi="Times New Roman" w:cs="Times New Roman"/>
+          <w:sz w:val="28"/>
+          <w:szCs w:val="28"/>
+        </w:rPr>
+      </w:pPr>
+      <w:r>
+        <w:rPr>
+          <w:rFonts w:ascii="Times New Roman" w:hAnsi="Times New Roman" w:cs="Times New Roman"/>
+          <w:sz w:val="28"/>
+          <w:szCs w:val="28"/>
+        </w:rPr>
+        <w:t xml:space="preserve">We would like to express our gratitude </w:t>
+      </w:r>
+      <w:r>
+        <w:rPr>
+          <w:rFonts w:ascii="Times New Roman" w:hAnsi="Times New Roman" w:cs="Times New Roman"/>
+          <w:b/>
+          <w:sz w:val="28"/>
+          <w:szCs w:val="28"/>
+        </w:rPr>
+        <w:t xml:space="preserve">DR. C P S </w:t>
+      </w:r>
+      <w:proofErr w:type="spellStart"/>
+      <w:r>
+        <w:rPr>
+          <w:rFonts w:ascii="Times New Roman" w:hAnsi="Times New Roman" w:cs="Times New Roman"/>
+          <w:b/>
+          <w:sz w:val="28"/>
+          <w:szCs w:val="28"/>
+        </w:rPr>
+        <w:t>Prakash</w:t>
+      </w:r>
+      <w:proofErr w:type="spellEnd"/>
+      <w:r>
+        <w:rPr>
+          <w:rFonts w:ascii="Times New Roman" w:hAnsi="Times New Roman" w:cs="Times New Roman"/>
+          <w:sz w:val="28"/>
+          <w:szCs w:val="28"/>
+        </w:rPr>
+        <w:t>, Principal of DSCE, for permitting us to utilise the resources provided by our college for the project.</w:t>
+      </w:r>
+    </w:p>
+    <w:p>
+      <w:pPr>
+        <w:rPr>
+          <w:rFonts w:ascii="Times New Roman" w:hAnsi="Times New Roman" w:cs="Times New Roman"/>
+          <w:sz w:val="28"/>
+          <w:szCs w:val="28"/>
+        </w:rPr>
+      </w:pPr>
+      <w:r>
+        <w:rPr>
+          <w:rFonts w:ascii="Times New Roman" w:hAnsi="Times New Roman" w:cs="Times New Roman"/>
+          <w:sz w:val="28"/>
+          <w:szCs w:val="28"/>
+        </w:rPr>
+        <w:t xml:space="preserve">We are also very grateful to our respected Vice Principal, HOD of Computer Science and Engineering Department, </w:t>
+      </w:r>
+      <w:proofErr w:type="gramStart"/>
+      <w:r>
+        <w:rPr>
+          <w:rFonts w:ascii="Times New Roman" w:hAnsi="Times New Roman" w:cs="Times New Roman"/>
+          <w:sz w:val="28"/>
+          <w:szCs w:val="28"/>
+        </w:rPr>
+        <w:t>DSCE ,</w:t>
+      </w:r>
+      <w:proofErr w:type="gramEnd"/>
+      <w:r>
+        <w:rPr>
+          <w:rFonts w:ascii="Times New Roman" w:hAnsi="Times New Roman" w:cs="Times New Roman"/>
+          <w:sz w:val="28"/>
+          <w:szCs w:val="28"/>
+        </w:rPr>
+        <w:t xml:space="preserve"> </w:t>
+      </w:r>
+      <w:proofErr w:type="spellStart"/>
+      <w:r>
+        <w:rPr>
+          <w:rFonts w:ascii="Times New Roman" w:hAnsi="Times New Roman" w:cs="Times New Roman"/>
+          <w:b/>
+          <w:sz w:val="28"/>
+          <w:szCs w:val="28"/>
+        </w:rPr>
+        <w:t>Dr.</w:t>
+      </w:r>
+      <w:proofErr w:type="spellEnd"/>
+      <w:r>
+        <w:rPr>
+          <w:rFonts w:ascii="Times New Roman" w:hAnsi="Times New Roman" w:cs="Times New Roman"/>
+          <w:b/>
+          <w:sz w:val="28"/>
+          <w:szCs w:val="28"/>
+        </w:rPr>
+        <w:t xml:space="preserve"> Ramesh </w:t>
+      </w:r>
+      <w:proofErr w:type="spellStart"/>
+      <w:r>
+        <w:rPr>
+          <w:rFonts w:ascii="Times New Roman" w:hAnsi="Times New Roman" w:cs="Times New Roman"/>
+          <w:b/>
+          <w:sz w:val="28"/>
+          <w:szCs w:val="28"/>
+        </w:rPr>
+        <w:t>Babu</w:t>
+      </w:r>
+      <w:proofErr w:type="spellEnd"/>
+      <w:r>
+        <w:rPr>
+          <w:rFonts w:ascii="Times New Roman" w:hAnsi="Times New Roman" w:cs="Times New Roman"/>
+          <w:b/>
+          <w:sz w:val="28"/>
+          <w:szCs w:val="28"/>
+        </w:rPr>
+        <w:t xml:space="preserve"> </w:t>
+      </w:r>
+      <w:r>
+        <w:rPr>
+          <w:rFonts w:ascii="Times New Roman" w:hAnsi="Times New Roman" w:cs="Times New Roman"/>
+          <w:sz w:val="28"/>
+          <w:szCs w:val="28"/>
+        </w:rPr>
+        <w:t>for his encouragement and support.</w:t>
+      </w:r>
+    </w:p>
+    <w:p>
+      <w:pPr>
+        <w:rPr>
+          <w:rFonts w:ascii="Times New Roman" w:hAnsi="Times New Roman" w:cs="Times New Roman"/>
+          <w:sz w:val="28"/>
+          <w:szCs w:val="28"/>
+        </w:rPr>
+      </w:pPr>
+      <w:r>
+        <w:rPr>
+          <w:rFonts w:ascii="Times New Roman" w:hAnsi="Times New Roman" w:cs="Times New Roman"/>
+          <w:sz w:val="28"/>
+          <w:szCs w:val="28"/>
+        </w:rPr>
+        <w:t xml:space="preserve">We are immensely thankful to our learned and respected guide, </w:t>
+      </w:r>
+      <w:proofErr w:type="spellStart"/>
+      <w:r>
+        <w:rPr>
+          <w:rFonts w:ascii="Times New Roman" w:hAnsi="Times New Roman" w:cs="Times New Roman"/>
+          <w:b/>
+          <w:sz w:val="28"/>
+          <w:szCs w:val="28"/>
+        </w:rPr>
+        <w:t>Dr.</w:t>
+      </w:r>
+      <w:proofErr w:type="spellEnd"/>
+      <w:r>
+        <w:rPr>
+          <w:rFonts w:ascii="Times New Roman" w:hAnsi="Times New Roman" w:cs="Times New Roman"/>
+          <w:b/>
+          <w:sz w:val="28"/>
+          <w:szCs w:val="28"/>
+        </w:rPr>
+        <w:t xml:space="preserve"> </w:t>
+      </w:r>
+      <w:proofErr w:type="spellStart"/>
+      <w:r>
+        <w:rPr>
+          <w:rFonts w:ascii="Times New Roman" w:hAnsi="Times New Roman" w:cs="Times New Roman"/>
+          <w:b/>
+          <w:sz w:val="28"/>
+          <w:szCs w:val="28"/>
+        </w:rPr>
+        <w:t>Kusuma</w:t>
+      </w:r>
+      <w:proofErr w:type="spellEnd"/>
+      <w:r>
+        <w:rPr>
+          <w:rFonts w:ascii="Times New Roman" w:hAnsi="Times New Roman" w:cs="Times New Roman"/>
+          <w:b/>
+          <w:sz w:val="28"/>
+          <w:szCs w:val="28"/>
+        </w:rPr>
+        <w:t xml:space="preserve"> H</w:t>
+      </w:r>
+      <w:r>
+        <w:rPr>
+          <w:rFonts w:ascii="Times New Roman" w:hAnsi="Times New Roman" w:cs="Times New Roman"/>
+          <w:sz w:val="28"/>
+          <w:szCs w:val="28"/>
+        </w:rPr>
+        <w:t>, who constantly guided us throughout all the phases of the project and helped us with the technicalities of the project with her expertise. We deeply express our gratitude for her support.</w:t>
+      </w:r>
+    </w:p>
+    <w:p>
+      <w:pPr>
+        <w:rPr>
+          <w:rFonts w:ascii="Times New Roman" w:hAnsi="Times New Roman" w:cs="Times New Roman"/>
+          <w:sz w:val="28"/>
+          <w:szCs w:val="28"/>
+        </w:rPr>
+      </w:pPr>
+      <w:r>
+        <w:rPr>
+          <w:rFonts w:ascii="Times New Roman" w:hAnsi="Times New Roman" w:cs="Times New Roman"/>
+          <w:sz w:val="28"/>
+          <w:szCs w:val="28"/>
+        </w:rPr>
+        <w:t xml:space="preserve">We would also like to thank our project co-ordinator, </w:t>
+      </w:r>
+      <w:proofErr w:type="spellStart"/>
+      <w:r>
+        <w:rPr>
+          <w:rFonts w:ascii="Times New Roman" w:hAnsi="Times New Roman" w:cs="Times New Roman"/>
+          <w:b/>
+          <w:sz w:val="28"/>
+          <w:szCs w:val="28"/>
+        </w:rPr>
+        <w:t>Dr.Vindhya</w:t>
+      </w:r>
+      <w:proofErr w:type="spellEnd"/>
+      <w:r>
+        <w:rPr>
+          <w:rFonts w:ascii="Times New Roman" w:hAnsi="Times New Roman" w:cs="Times New Roman"/>
+          <w:b/>
+          <w:sz w:val="28"/>
+          <w:szCs w:val="28"/>
+        </w:rPr>
+        <w:t xml:space="preserve"> </w:t>
+      </w:r>
+      <w:r>
+        <w:rPr>
+          <w:rFonts w:ascii="Times New Roman" w:hAnsi="Times New Roman" w:cs="Times New Roman"/>
+          <w:sz w:val="28"/>
+          <w:szCs w:val="28"/>
+        </w:rPr>
+        <w:t>for providing us the opportunity to work on our projects and giving a wide range of topics to select from. We are very thankful for her constant support.</w:t>
+      </w:r>
+    </w:p>
+    <w:p>
+      <w:pPr>
+        <w:rPr>
+          <w:rFonts w:ascii="Times New Roman" w:hAnsi="Times New Roman" w:cs="Times New Roman"/>
+          <w:sz w:val="28"/>
+          <w:szCs w:val="28"/>
+        </w:rPr>
+      </w:pPr>
+      <w:r>
+        <w:rPr>
+          <w:rFonts w:ascii="Times New Roman" w:hAnsi="Times New Roman" w:cs="Times New Roman"/>
+          <w:sz w:val="28"/>
+          <w:szCs w:val="28"/>
+        </w:rPr>
+        <w:t>We would also like to thank other faculty and staff members for their kind co-operation and help.</w:t>
+      </w:r>
+    </w:p>
+    <w:p>
+      <w:pPr>
+        <w:rPr>
+          <w:rFonts w:ascii="Times New Roman" w:hAnsi="Times New Roman" w:cs="Times New Roman"/>
+          <w:sz w:val="28"/>
+          <w:szCs w:val="28"/>
+        </w:rPr>
+      </w:pPr>
+      <w:r>
+        <w:rPr>
+          <w:rFonts w:ascii="Times New Roman" w:hAnsi="Times New Roman" w:cs="Times New Roman"/>
+          <w:sz w:val="28"/>
+          <w:szCs w:val="28"/>
+        </w:rPr>
+        <w:t>Lastly, we would like to acknowledge our family members and classmates for providing us with moral support and encouragement.</w:t>
+      </w:r>
+    </w:p>
+    <w:p>
+      <w:pPr>
         <w:spacing w:line="276" w:lineRule="auto"/>
-      </w:pPr>
-      <w:r>
+        <w:rPr>
+          <w:rFonts w:ascii="Times New Roman" w:hAnsi="Times New Roman" w:cs="Times New Roman"/>
+          <w:sz w:val="28"/>
+          <w:szCs w:val="28"/>
+        </w:rPr>
+      </w:pPr>
+    </w:p>
+    <w:p>
+      <w:pPr>
+        <w:spacing w:line="276" w:lineRule="auto"/>
+        <w:rPr>
+          <w:rFonts w:ascii="Times New Roman" w:hAnsi="Times New Roman" w:cs="Times New Roman"/>
+          <w:sz w:val="28"/>
+          <w:szCs w:val="28"/>
+        </w:rPr>
+      </w:pPr>
+    </w:p>
+    <w:p>
+      <w:pPr>
+        <w:spacing w:line="276" w:lineRule="auto"/>
+        <w:rPr>
+          <w:rFonts w:ascii="Times New Roman" w:hAnsi="Times New Roman" w:cs="Times New Roman"/>
+          <w:sz w:val="28"/>
+          <w:szCs w:val="28"/>
+        </w:rPr>
+      </w:pPr>
+    </w:p>
+    <w:p>
+      <w:pPr>
+        <w:spacing w:line="276" w:lineRule="auto"/>
+        <w:rPr>
+          <w:rFonts w:ascii="Times New Roman" w:hAnsi="Times New Roman" w:cs="Times New Roman"/>
+          <w:sz w:val="28"/>
+          <w:szCs w:val="28"/>
+        </w:rPr>
+      </w:pPr>
+    </w:p>
+    <w:p>
+      <w:pPr>
+        <w:spacing w:line="276" w:lineRule="auto"/>
+        <w:rPr>
+          <w:rFonts w:ascii="Times New Roman" w:hAnsi="Times New Roman" w:cs="Times New Roman"/>
+          <w:sz w:val="28"/>
+          <w:szCs w:val="28"/>
+        </w:rPr>
+      </w:pPr>
+    </w:p>
+    <w:p>
+      <w:pPr>
+        <w:spacing w:line="276" w:lineRule="auto"/>
+        <w:rPr>
+          <w:rFonts w:ascii="Times New Roman" w:hAnsi="Times New Roman" w:cs="Times New Roman"/>
+          <w:sz w:val="28"/>
+          <w:szCs w:val="28"/>
+        </w:rPr>
+      </w:pPr>
+    </w:p>
+    <w:p>
+      <w:pPr>
+        <w:spacing w:line="276" w:lineRule="auto"/>
+        <w:rPr>
+          <w:rFonts w:ascii="Times New Roman" w:hAnsi="Times New Roman" w:cs="Times New Roman"/>
+          <w:sz w:val="28"/>
+          <w:szCs w:val="28"/>
+        </w:rPr>
+      </w:pPr>
+    </w:p>
+    <w:p>
+      <w:pPr>
+        <w:spacing w:line="276" w:lineRule="auto"/>
+        <w:rPr>
+          <w:rFonts w:ascii="Times New Roman" w:hAnsi="Times New Roman" w:cs="Times New Roman"/>
+          <w:sz w:val="28"/>
+          <w:szCs w:val="28"/>
+        </w:rPr>
+      </w:pPr>
+    </w:p>
+    <w:p>
+      <w:pPr>
+        <w:spacing w:line="276" w:lineRule="auto"/>
+        <w:rPr>
+          <w:rFonts w:ascii="Times New Roman" w:hAnsi="Times New Roman" w:cs="Times New Roman"/>
+          <w:sz w:val="28"/>
+          <w:szCs w:val="28"/>
+        </w:rPr>
+      </w:pPr>
+    </w:p>
+    <w:p>
+      <w:pPr>
+        <w:spacing w:line="276" w:lineRule="auto"/>
+        <w:rPr>
+          <w:rFonts w:ascii="Times New Roman" w:hAnsi="Times New Roman" w:cs="Times New Roman"/>
+          <w:sz w:val="28"/>
+          <w:szCs w:val="28"/>
+        </w:rPr>
+      </w:pPr>
+    </w:p>
+    <w:p>
+      <w:pPr>
+        <w:spacing w:line="276" w:lineRule="auto"/>
+        <w:rPr>
+          <w:rFonts w:ascii="Times New Roman" w:hAnsi="Times New Roman" w:cs="Times New Roman"/>
+          <w:sz w:val="28"/>
+          <w:szCs w:val="28"/>
+        </w:rPr>
+      </w:pPr>
+    </w:p>
+    <w:p>
+      <w:pPr>
+        <w:spacing w:line="276" w:lineRule="auto"/>
+        <w:rPr>
+          <w:rFonts w:ascii="Times New Roman" w:hAnsi="Times New Roman" w:cs="Times New Roman"/>
+          <w:sz w:val="28"/>
+          <w:szCs w:val="28"/>
+        </w:rPr>
+      </w:pPr>
+    </w:p>
+    <w:p>
+      <w:pPr>
+        <w:spacing w:line="276" w:lineRule="auto"/>
+      </w:pPr>
+      <w:r>
+        <w:rPr>
+          <w:rFonts w:ascii="Times New Roman" w:hAnsi="Times New Roman" w:cs="Times New Roman"/>
+          <w:sz w:val="28"/>
+          <w:szCs w:val="28"/>
+        </w:rPr>
         <w:lastRenderedPageBreak/>
-        <w:t>ABSTRACT PAGE</w:t>
-      </w:r>
-      <w:r>
-        <w:t xml:space="preserve"> NINDU </w:t>
-      </w:r>
-      <w:r>
-        <w:rPr>
-          <mc:AlternateContent>
-            <mc:Choice Requires="w16se"/>
-            <mc:Fallback>
-              <w:rFonts w:ascii="Segoe UI Emoji" w:eastAsia="Segoe UI Emoji" w:hAnsi="Segoe UI Emoji" w:cs="Segoe UI Emoji"/>
-            </mc:Fallback>
-          </mc:AlternateContent>
-        </w:rPr>
-        <mc:AlternateContent>
-          <mc:Choice Requires="w16se">
-            <w16se:symEx w16se:font="Segoe UI Emoji" w16se:char="1F60A"/>
-          </mc:Choice>
-          <mc:Fallback>
-            <w:t>😊</w:t>
-          </mc:Fallback>
-        </mc:AlternateContent>
-      </w:r>
-      <w:r>
-        <w:rPr>
-          <mc:AlternateContent>
-            <mc:Choice Requires="w16se"/>
-            <mc:Fallback>
-              <w:rFonts w:ascii="Segoe UI Emoji" w:eastAsia="Segoe UI Emoji" w:hAnsi="Segoe UI Emoji" w:cs="Segoe UI Emoji"/>
-            </mc:Fallback>
-          </mc:AlternateContent>
-        </w:rPr>
-        <mc:AlternateContent>
-          <mc:Choice Requires="w16se">
-            <w16se:symEx w16se:font="Segoe UI Emoji" w16se:char="1F60A"/>
-          </mc:Choice>
-          <mc:Fallback>
-            <w:t>😊</w:t>
-          </mc:Fallback>
-        </mc:AlternateContent>
-      </w:r>
-      <w:r>
-        <w:rPr>
-          <mc:AlternateContent>
-            <mc:Choice Requires="w16se"/>
-            <mc:Fallback>
-              <w:rFonts w:ascii="Segoe UI Emoji" w:eastAsia="Segoe UI Emoji" w:hAnsi="Segoe UI Emoji" w:cs="Segoe UI Emoji"/>
-            </mc:Fallback>
-          </mc:AlternateContent>
-        </w:rPr>
-        <mc:AlternateContent>
-          <mc:Choice Requires="w16se">
-            <w16se:symEx w16se:font="Segoe UI Emoji" w16se:char="1F60A"/>
-          </mc:Choice>
-          <mc:Fallback>
-            <w:t>😊</w:t>
-          </mc:Fallback>
-        </mc:AlternateContent>
-      </w:r>
-    </w:p>
-    <w:p>
-      <w:pPr>
-        <w:spacing w:line="276" w:lineRule="auto"/>
-      </w:pPr>
-      <w:r>
-        <w:br w:type="page"/>
-      </w:r>
-    </w:p>
-    <w:p>
-      <w:pPr>
-        <w:spacing w:line="276" w:lineRule="auto"/>
-      </w:pPr>
-      <w:r>
-        <w:lastRenderedPageBreak/>
-        <w:t>ACKNOWLEDGEMENT</w:t>
-      </w:r>
-      <w:r>
-        <w:t xml:space="preserve"> NINDU</w:t>
-      </w:r>
-      <w:r>
-        <w:rPr>
-          <mc:AlternateContent>
-            <mc:Choice Requires="w16se"/>
-            <mc:Fallback>
-              <w:rFonts w:ascii="Segoe UI Emoji" w:eastAsia="Segoe UI Emoji" w:hAnsi="Segoe UI Emoji" w:cs="Segoe UI Emoji"/>
-            </mc:Fallback>
-          </mc:AlternateContent>
-        </w:rPr>
-        <mc:AlternateContent>
-          <mc:Choice Requires="w16se">
-            <w16se:symEx w16se:font="Segoe UI Emoji" w16se:char="1F60A"/>
-          </mc:Choice>
-          <mc:Fallback>
-            <w:t>😊</w:t>
-          </mc:Fallback>
-        </mc:AlternateContent>
-      </w:r>
-      <w:r>
-        <w:rPr>
-          <mc:AlternateContent>
-            <mc:Choice Requires="w16se"/>
-            <mc:Fallback>
-              <w:rFonts w:ascii="Segoe UI Emoji" w:eastAsia="Segoe UI Emoji" w:hAnsi="Segoe UI Emoji" w:cs="Segoe UI Emoji"/>
-            </mc:Fallback>
-          </mc:AlternateContent>
-        </w:rPr>
-        <mc:AlternateContent>
-          <mc:Choice Requires="w16se">
-            <w16se:symEx w16se:font="Segoe UI Emoji" w16se:char="1F60A"/>
-          </mc:Choice>
-          <mc:Fallback>
-            <w:t>😊</w:t>
-          </mc:Fallback>
-        </mc:AlternateContent>
-      </w:r>
-    </w:p>
-    <w:p>
-      <w:pPr>
-        <w:spacing w:line="276" w:lineRule="auto"/>
-        <w:sectPr>
-          <w:pgSz w:w="11906" w:h="16838"/>
-          <w:pgMar w:top="1440" w:right="1440" w:bottom="1440" w:left="1440" w:header="708" w:footer="708" w:gutter="0"/>
-          <w:cols w:space="708"/>
-          <w:docGrid w:linePitch="360"/>
-        </w:sectPr>
-      </w:pPr>
-      <w:r>
-        <w:br w:type="page"/>
-      </w:r>
-    </w:p>
-    <w:p>
-      <w:pPr>
-        <w:spacing w:line="276" w:lineRule="auto"/>
-        <w:jc w:val="center"/>
+        <w:t xml:space="preserve">                                                           </w:t>
+      </w:r>
+      <w:bookmarkStart w:id="0" w:name="_GoBack"/>
+      <w:bookmarkEnd w:id="0"/>
+      <w:r>
         <w:rPr>
           <w:rFonts w:ascii="Times New Roman" w:hAnsi="Times New Roman" w:cs="Times New Roman"/>
           <w:sz w:val="44"/>
           <w:szCs w:val="44"/>
         </w:rPr>
-      </w:pPr>
-      <w:r>
-        <w:rPr>
-          <w:rFonts w:ascii="Times New Roman" w:hAnsi="Times New Roman" w:cs="Times New Roman"/>
-          <w:sz w:val="44"/>
-          <w:szCs w:val="44"/>
-        </w:rPr>
-        <w:lastRenderedPageBreak/>
         <w:t>1</w:t>
       </w:r>
     </w:p>
@@ -371,7 +778,7 @@
           <w:szCs w:val="28"/>
           <w:lang w:eastAsia="en-IN"/>
         </w:rPr>
-        <w:t xml:space="preserve">. However only few movies get higher success and </w:t>
+        <w:t xml:space="preserve">. </w:t>
       </w:r>
       <w:proofErr w:type="gramStart"/>
       <w:r>
@@ -382,17 +789,17 @@
           <w:szCs w:val="28"/>
           <w:lang w:eastAsia="en-IN"/>
         </w:rPr>
-        <w:t>are ranke</w:t>
-      </w:r>
-      <w:r>
-        <w:rPr>
-          <w:rFonts w:ascii="Times New Roman" w:eastAsia="Times New Roman" w:hAnsi="Times New Roman" w:cs="Times New Roman"/>
-          <w:color w:val="000000"/>
-          <w:sz w:val="28"/>
-          <w:szCs w:val="28"/>
-          <w:lang w:eastAsia="en-IN"/>
-        </w:rPr>
-        <w:t>d</w:t>
+        <w:t>However only few movies get higher success and are ranke</w:t>
+      </w:r>
+      <w:r>
+        <w:rPr>
+          <w:rFonts w:ascii="Times New Roman" w:eastAsia="Times New Roman" w:hAnsi="Times New Roman" w:cs="Times New Roman"/>
+          <w:color w:val="000000"/>
+          <w:sz w:val="28"/>
+          <w:szCs w:val="28"/>
+          <w:lang w:eastAsia="en-IN"/>
+        </w:rPr>
+        <w:t>d high.</w:t>
       </w:r>
       <w:proofErr w:type="gramEnd"/>
       <w:r>
@@ -403,20 +810,8 @@
           <w:szCs w:val="28"/>
           <w:lang w:eastAsia="en-IN"/>
         </w:rPr>
-        <w:t xml:space="preserve"> high. Many movies </w:t>
-      </w:r>
-      <w:proofErr w:type="gramStart"/>
-      <w:r>
-        <w:rPr>
-          <w:rFonts w:ascii="Times New Roman" w:eastAsia="Times New Roman" w:hAnsi="Times New Roman" w:cs="Times New Roman"/>
-          <w:color w:val="000000"/>
-          <w:sz w:val="28"/>
-          <w:szCs w:val="28"/>
-          <w:lang w:eastAsia="en-IN"/>
-        </w:rPr>
-        <w:t>are produced</w:t>
-      </w:r>
-      <w:proofErr w:type="gramEnd"/>
+        <w:t xml:space="preserve"> Many movies are produced</w:t>
+      </w:r>
       <w:r>
         <w:rPr>
           <w:rFonts w:ascii="Times New Roman" w:eastAsia="Times New Roman" w:hAnsi="Times New Roman" w:cs="Times New Roman"/>
@@ -610,7 +1005,6 @@
         </w:rPr>
         <w:t xml:space="preserve">Because of these multiple </w:t>
       </w:r>
-      <w:proofErr w:type="gramStart"/>
       <w:r>
         <w:rPr>
           <w:rFonts w:ascii="Times New Roman" w:eastAsia="Times New Roman" w:hAnsi="Times New Roman" w:cs="Times New Roman"/>
@@ -621,7 +1015,6 @@
         </w:rPr>
         <w:t>components</w:t>
       </w:r>
-      <w:proofErr w:type="gramEnd"/>
       <w:r>
         <w:rPr>
           <w:rFonts w:ascii="Times New Roman" w:eastAsia="Times New Roman" w:hAnsi="Times New Roman" w:cs="Times New Roman"/>
@@ -798,29 +1191,7 @@
           <w:szCs w:val="28"/>
           <w:lang w:eastAsia="en-IN"/>
         </w:rPr>
-        <w:t xml:space="preserve"> generated by previous movies, a model </w:t>
-      </w:r>
-      <w:proofErr w:type="gramStart"/>
-      <w:r>
-        <w:rPr>
-          <w:rFonts w:ascii="Times New Roman" w:eastAsia="Times New Roman" w:hAnsi="Times New Roman" w:cs="Times New Roman"/>
-          <w:color w:val="232323"/>
-          <w:sz w:val="28"/>
-          <w:szCs w:val="28"/>
-          <w:lang w:eastAsia="en-IN"/>
-        </w:rPr>
-        <w:t>can be built</w:t>
-      </w:r>
-      <w:proofErr w:type="gramEnd"/>
-      <w:r>
-        <w:rPr>
-          <w:rFonts w:ascii="Times New Roman" w:eastAsia="Times New Roman" w:hAnsi="Times New Roman" w:cs="Times New Roman"/>
-          <w:color w:val="232323"/>
-          <w:sz w:val="28"/>
-          <w:szCs w:val="28"/>
-          <w:lang w:eastAsia="en-IN"/>
-        </w:rPr>
-        <w:t xml:space="preserve"> which can help us predict the expected </w:t>
+        <w:t xml:space="preserve"> generated by previous movies, a model can be built which can help us predict the expected </w:t>
       </w:r>
       <w:r>
         <w:rPr>
@@ -1058,39 +1429,17 @@
           <w:szCs w:val="28"/>
           <w:lang w:eastAsia="en-IN"/>
         </w:rPr>
-        <w:t xml:space="preserve">uccess rate of movies, models and mechanisms </w:t>
-      </w:r>
-      <w:proofErr w:type="gramStart"/>
-      <w:r>
-        <w:rPr>
-          <w:rFonts w:ascii="Times New Roman" w:eastAsia="Times New Roman" w:hAnsi="Times New Roman" w:cs="Times New Roman"/>
-          <w:color w:val="000000"/>
-          <w:sz w:val="28"/>
-          <w:szCs w:val="28"/>
-          <w:lang w:eastAsia="en-IN"/>
-        </w:rPr>
-        <w:t xml:space="preserve">can </w:t>
-      </w:r>
-      <w:r>
-        <w:rPr>
-          <w:rFonts w:ascii="Times New Roman" w:eastAsia="Times New Roman" w:hAnsi="Times New Roman" w:cs="Times New Roman"/>
-          <w:color w:val="000000"/>
-          <w:sz w:val="28"/>
-          <w:szCs w:val="28"/>
-          <w:lang w:eastAsia="en-IN"/>
-        </w:rPr>
-        <w:t>be used</w:t>
-      </w:r>
-      <w:proofErr w:type="gramEnd"/>
-      <w:r>
-        <w:rPr>
-          <w:rFonts w:ascii="Times New Roman" w:eastAsia="Times New Roman" w:hAnsi="Times New Roman" w:cs="Times New Roman"/>
-          <w:color w:val="000000"/>
-          <w:sz w:val="28"/>
-          <w:szCs w:val="28"/>
-          <w:lang w:eastAsia="en-IN"/>
-        </w:rPr>
-        <w:t xml:space="preserve"> to predict the </w:t>
+        <w:t xml:space="preserve">uccess rate of movies, models and mechanisms can </w:t>
+      </w:r>
+      <w:r>
+        <w:rPr>
+          <w:rFonts w:ascii="Times New Roman" w:eastAsia="Times New Roman" w:hAnsi="Times New Roman" w:cs="Times New Roman"/>
+          <w:color w:val="000000"/>
+          <w:sz w:val="28"/>
+          <w:szCs w:val="28"/>
+          <w:lang w:eastAsia="en-IN"/>
+        </w:rPr>
+        <w:t xml:space="preserve">be used to predict the </w:t>
       </w:r>
       <w:r>
         <w:rPr>
@@ -1130,18 +1479,7 @@
           <w:szCs w:val="28"/>
           <w:lang w:eastAsia="en-IN"/>
         </w:rPr>
-        <w:t xml:space="preserve">movie </w:t>
-      </w:r>
-      <w:proofErr w:type="gramStart"/>
-      <w:r>
-        <w:rPr>
-          <w:rFonts w:ascii="Times New Roman" w:eastAsia="Times New Roman" w:hAnsi="Times New Roman" w:cs="Times New Roman"/>
-          <w:color w:val="000000"/>
-          <w:sz w:val="28"/>
-          <w:szCs w:val="28"/>
-          <w:lang w:eastAsia="en-IN"/>
-        </w:rPr>
-        <w:t>will</w:t>
+        <w:t>movie will</w:t>
       </w:r>
       <w:r>
         <w:rPr>
@@ -1163,7 +1501,6 @@
         </w:rPr>
         <w:t xml:space="preserve"> predicted</w:t>
       </w:r>
-      <w:proofErr w:type="gramEnd"/>
       <w:r>
         <w:rPr>
           <w:rFonts w:ascii="Times New Roman" w:eastAsia="Times New Roman" w:hAnsi="Times New Roman" w:cs="Times New Roman"/>
@@ -1235,7 +1572,6 @@
         </w:rPr>
         <w:t xml:space="preserve"> etc.  can  use  these  predictions  to  make  more  informed decisions. They can make the decision before the movie </w:t>
       </w:r>
-      <w:proofErr w:type="gramStart"/>
       <w:r>
         <w:rPr>
           <w:rFonts w:ascii="Times New Roman" w:eastAsia="Times New Roman" w:hAnsi="Times New Roman" w:cs="Times New Roman"/>
@@ -1264,18 +1600,7 @@
           <w:szCs w:val="28"/>
           <w:lang w:eastAsia="en-IN"/>
         </w:rPr>
-        <w:t>d</w:t>
-      </w:r>
-      <w:proofErr w:type="gramEnd"/>
-      <w:r>
-        <w:rPr>
-          <w:rFonts w:ascii="Times New Roman" w:eastAsia="Times New Roman" w:hAnsi="Times New Roman" w:cs="Times New Roman"/>
-          <w:color w:val="000000"/>
-          <w:sz w:val="28"/>
-          <w:szCs w:val="28"/>
-          <w:lang w:eastAsia="en-IN"/>
-        </w:rPr>
-        <w:t xml:space="preserve">. </w:t>
+        <w:t xml:space="preserve">d. </w:t>
       </w:r>
     </w:p>
     <w:p>
@@ -1505,7 +1830,7 @@
           <w:sz w:val="28"/>
           <w:szCs w:val="28"/>
         </w:rPr>
-        <w:t xml:space="preserve">In essence, multiple regression is the extension of ordinary </w:t>
+        <w:t xml:space="preserve">In essence, multiple </w:t>
       </w:r>
       <w:proofErr w:type="gramStart"/>
       <w:r>
@@ -1514,7 +1839,7 @@
           <w:sz w:val="28"/>
           <w:szCs w:val="28"/>
         </w:rPr>
-        <w:t>least-squares</w:t>
+        <w:t>regression</w:t>
       </w:r>
       <w:proofErr w:type="gramEnd"/>
       <w:r>
@@ -1523,7 +1848,7 @@
           <w:sz w:val="28"/>
           <w:szCs w:val="28"/>
         </w:rPr>
-        <w:t xml:space="preserve"> (OLS) </w:t>
+        <w:t xml:space="preserve"> is the extension of ordinary least-squares (OLS) </w:t>
       </w:r>
       <w:r>
         <w:rPr>
@@ -2029,7 +2354,6 @@
         </w:rPr>
         <w:t>, for </w:t>
       </w:r>
-      <w:proofErr w:type="spellStart"/>
       <w:r>
         <w:rPr>
           <w:rStyle w:val="mord"/>
@@ -2041,21 +2365,7 @@
           <w:szCs w:val="28"/>
           <w:shd w:val="clear" w:color="auto" w:fill="FFFFFF"/>
         </w:rPr>
-        <w:t>i</w:t>
-      </w:r>
-      <w:proofErr w:type="spellEnd"/>
-      <w:r>
-        <w:rPr>
-          <w:rStyle w:val="mord"/>
-          <w:rFonts w:ascii="Times New Roman" w:hAnsi="Times New Roman" w:cs="Times New Roman"/>
-          <w:i/>
-          <w:iCs/>
-          <w:color w:val="111111"/>
-          <w:sz w:val="28"/>
-          <w:szCs w:val="28"/>
-          <w:shd w:val="clear" w:color="auto" w:fill="FFFFFF"/>
-        </w:rPr>
-        <w:t xml:space="preserve"> </w:t>
+        <w:t xml:space="preserve">i </w:t>
       </w:r>
       <w:r>
         <w:rPr>
@@ -2563,43 +2873,7 @@
           <w:sz w:val="28"/>
           <w:szCs w:val="28"/>
         </w:rPr>
-        <w:t xml:space="preserve">A simple linear regression is a function that allows an analyst or statistician to make predictions about one variable based on the information that </w:t>
-      </w:r>
-      <w:proofErr w:type="gramStart"/>
-      <w:r>
-        <w:rPr>
-          <w:color w:val="111111"/>
-          <w:sz w:val="28"/>
-          <w:szCs w:val="28"/>
-        </w:rPr>
-        <w:t>is known</w:t>
-      </w:r>
-      <w:proofErr w:type="gramEnd"/>
-      <w:r>
-        <w:rPr>
-          <w:color w:val="111111"/>
-          <w:sz w:val="28"/>
-          <w:szCs w:val="28"/>
-        </w:rPr>
-        <w:t xml:space="preserve"> about another variable. Linear regression can only be used when one has two continuous variables—an independent variable and a dependent variable. The independent variable is the parameter that </w:t>
-      </w:r>
-      <w:proofErr w:type="gramStart"/>
-      <w:r>
-        <w:rPr>
-          <w:color w:val="111111"/>
-          <w:sz w:val="28"/>
-          <w:szCs w:val="28"/>
-        </w:rPr>
-        <w:t>is used</w:t>
-      </w:r>
-      <w:proofErr w:type="gramEnd"/>
-      <w:r>
-        <w:rPr>
-          <w:color w:val="111111"/>
-          <w:sz w:val="28"/>
-          <w:szCs w:val="28"/>
-        </w:rPr>
-        <w:t xml:space="preserve"> to calculate the dependent variable or outcome. A multiple regression model extends to several explanatory variables.</w:t>
+        <w:t>A simple linear regression is a function that allows an analyst or statistician to make predictions about one variable based on the information that is known about another variable. Linear regression can only be used when one has two continuous variables—an independent variable and a dependent variable. The independent variable is the parameter that is used to calculate the dependent variable or outcome. A multiple regression model extends to several explanatory variables.</w:t>
       </w:r>
     </w:p>
     <w:p>
@@ -2628,7 +2902,7 @@
           <w:sz w:val="28"/>
           <w:szCs w:val="28"/>
         </w:rPr>
-        <w:t xml:space="preserve">The multiple regression model </w:t>
+        <w:t xml:space="preserve">The multiple regression </w:t>
       </w:r>
       <w:proofErr w:type="gramStart"/>
       <w:r>
@@ -2637,7 +2911,7 @@
           <w:sz w:val="28"/>
           <w:szCs w:val="28"/>
         </w:rPr>
-        <w:t>is based</w:t>
+        <w:t>model</w:t>
       </w:r>
       <w:proofErr w:type="gramEnd"/>
       <w:r>
@@ -2646,7 +2920,7 @@
           <w:sz w:val="28"/>
           <w:szCs w:val="28"/>
         </w:rPr>
-        <w:t xml:space="preserve"> on the following assumptions:</w:t>
+        <w:t xml:space="preserve"> is based on the following assumptions:</w:t>
       </w:r>
     </w:p>
     <w:p>
@@ -2726,6 +3000,7 @@
           <w:sz w:val="28"/>
           <w:szCs w:val="28"/>
         </w:rPr>
+        <w:lastRenderedPageBreak/>
         <w:t>y</w:t>
       </w:r>
       <w:r>
@@ -2773,28 +3048,7 @@
           <w:sz w:val="28"/>
           <w:szCs w:val="28"/>
         </w:rPr>
-        <w:lastRenderedPageBreak/>
-        <w:t xml:space="preserve">Residuals should be normally distributed with a mean of </w:t>
-      </w:r>
-      <w:proofErr w:type="gramStart"/>
-      <w:r>
-        <w:rPr>
-          <w:rFonts w:ascii="Times New Roman" w:hAnsi="Times New Roman" w:cs="Times New Roman"/>
-          <w:color w:val="111111"/>
-          <w:sz w:val="28"/>
-          <w:szCs w:val="28"/>
-        </w:rPr>
-        <w:t>0</w:t>
-      </w:r>
-      <w:proofErr w:type="gramEnd"/>
-      <w:r>
-        <w:rPr>
-          <w:rFonts w:ascii="Times New Roman" w:hAnsi="Times New Roman" w:cs="Times New Roman"/>
-          <w:color w:val="111111"/>
-          <w:sz w:val="28"/>
-          <w:szCs w:val="28"/>
-        </w:rPr>
-        <w:t xml:space="preserve"> and variance </w:t>
+        <w:t>Residuals should be normally distributed with a mean of 0 and variance </w:t>
       </w:r>
       <w:r>
         <w:rPr>
@@ -2867,25 +3121,7 @@
           <w:sz w:val="28"/>
           <w:szCs w:val="28"/>
         </w:rPr>
-        <w:t xml:space="preserve"> always increases as more predictors </w:t>
-      </w:r>
-      <w:proofErr w:type="gramStart"/>
-      <w:r>
-        <w:rPr>
-          <w:color w:val="111111"/>
-          <w:sz w:val="28"/>
-          <w:szCs w:val="28"/>
-        </w:rPr>
-        <w:t>are added</w:t>
-      </w:r>
-      <w:proofErr w:type="gramEnd"/>
-      <w:r>
-        <w:rPr>
-          <w:color w:val="111111"/>
-          <w:sz w:val="28"/>
-          <w:szCs w:val="28"/>
-        </w:rPr>
-        <w:t xml:space="preserve"> to the MLR model even though the predictors may not be related to the outcome variable.</w:t>
+        <w:t> always increases as more predictors are added to the MLR model even though the predictors may not be related to the outcome variable.</w:t>
       </w:r>
     </w:p>
     <w:p>
@@ -2931,25 +3167,7 @@
           <w:sz w:val="28"/>
           <w:szCs w:val="28"/>
         </w:rPr>
-        <w:t xml:space="preserve"> by itself </w:t>
-      </w:r>
-      <w:proofErr w:type="gramStart"/>
-      <w:r>
-        <w:rPr>
-          <w:color w:val="111111"/>
-          <w:sz w:val="28"/>
-          <w:szCs w:val="28"/>
-        </w:rPr>
-        <w:t>can't</w:t>
-      </w:r>
-      <w:proofErr w:type="gramEnd"/>
-      <w:r>
-        <w:rPr>
-          <w:color w:val="111111"/>
-          <w:sz w:val="28"/>
-          <w:szCs w:val="28"/>
-        </w:rPr>
-        <w:t xml:space="preserve"> thus be used to identify which predictors should be included in a model and which should be excluded. R</w:t>
+        <w:t> by itself can't thus be used to identify which predictors should be included in a model and which should be excluded. R</w:t>
       </w:r>
       <w:r>
         <w:rPr>
@@ -2966,25 +3184,7 @@
           <w:sz w:val="28"/>
           <w:szCs w:val="28"/>
         </w:rPr>
-        <w:t xml:space="preserve"> can only be between </w:t>
-      </w:r>
-      <w:proofErr w:type="gramStart"/>
-      <w:r>
-        <w:rPr>
-          <w:color w:val="111111"/>
-          <w:sz w:val="28"/>
-          <w:szCs w:val="28"/>
-        </w:rPr>
-        <w:t>0</w:t>
-      </w:r>
-      <w:proofErr w:type="gramEnd"/>
-      <w:r>
-        <w:rPr>
-          <w:color w:val="111111"/>
-          <w:sz w:val="28"/>
-          <w:szCs w:val="28"/>
-        </w:rPr>
-        <w:t xml:space="preserve"> and 1, where 0 indicates that the outcome cannot be predicted by any of the independent variables and 1 indicates that the outcome can be predicted without error from the independent variables.</w:t>
+        <w:t> can only be between 0 and 1, where 0 indicates that the outcome cannot be predicted by any of the independent variables and 1 indicates that the outcome can be predicted without error from the independent variables.</w:t>
       </w:r>
     </w:p>
     <w:p>
@@ -3013,25 +3213,7 @@
           <w:sz w:val="28"/>
           <w:szCs w:val="28"/>
         </w:rPr>
-        <w:t xml:space="preserve">When interpreting the results of a multiple regression, beta coefficients are valid while holding all other variables constant ("all else equal"). The output from a multiple regression </w:t>
-      </w:r>
-      <w:proofErr w:type="gramStart"/>
-      <w:r>
-        <w:rPr>
-          <w:color w:val="111111"/>
-          <w:sz w:val="28"/>
-          <w:szCs w:val="28"/>
-        </w:rPr>
-        <w:t>can be displayed</w:t>
-      </w:r>
-      <w:proofErr w:type="gramEnd"/>
-      <w:r>
-        <w:rPr>
-          <w:color w:val="111111"/>
-          <w:sz w:val="28"/>
-          <w:szCs w:val="28"/>
-        </w:rPr>
-        <w:t xml:space="preserve"> horizontally as an equation, or vertically in table form.</w:t>
+        <w:t>When interpreting the results of a multiple regression, beta coefficients are valid while holding all other variables constant ("all else equal"). The output from a multiple regression can be displayed horizontally as an equation, or vertically in table form.</w:t>
       </w:r>
     </w:p>
     <w:p>
@@ -3215,7 +3397,37 @@
           <w:szCs w:val="28"/>
           <w:lang w:eastAsia="en-IN"/>
         </w:rPr>
-        <w:t xml:space="preserve"> film before its release. So </w:t>
+        <w:t xml:space="preserve"> film before its release. So here we are developing the software for</w:t>
+      </w:r>
+      <w:r>
+        <w:rPr>
+          <w:rFonts w:ascii="Times New Roman" w:eastAsia="Times New Roman" w:hAnsi="Times New Roman" w:cs="Times New Roman"/>
+          <w:color w:val="000000"/>
+          <w:sz w:val="28"/>
+          <w:szCs w:val="28"/>
+          <w:lang w:eastAsia="en-IN"/>
+        </w:rPr>
+        <w:t xml:space="preserve"> data analytics through which we can predict the</w:t>
+      </w:r>
+      <w:r>
+        <w:rPr>
+          <w:rFonts w:ascii="Times New Roman" w:eastAsia="Times New Roman" w:hAnsi="Times New Roman" w:cs="Times New Roman"/>
+          <w:color w:val="000000"/>
+          <w:sz w:val="28"/>
+          <w:szCs w:val="28"/>
+          <w:lang w:eastAsia="en-IN"/>
+        </w:rPr>
+        <w:t xml:space="preserve"> success rate of the movie with</w:t>
+      </w:r>
+      <w:r>
+        <w:rPr>
+          <w:rFonts w:ascii="Times New Roman" w:eastAsia="Times New Roman" w:hAnsi="Times New Roman" w:cs="Times New Roman"/>
+          <w:color w:val="000000"/>
+          <w:sz w:val="28"/>
+          <w:szCs w:val="28"/>
+          <w:lang w:eastAsia="en-IN"/>
+        </w:rPr>
+        <w:t xml:space="preserve"> high accuracy. Here we are using the R-software to predicting the movie success rate into which first we have downloaded the data set from kaggle.com and after that we are generating the training and test data set. In a dataset, a training set is implemented to build up a model, while a test (or validation) set is to </w:t>
       </w:r>
       <w:proofErr w:type="gramStart"/>
       <w:r>
@@ -3226,7 +3438,18 @@
           <w:szCs w:val="28"/>
           <w:lang w:eastAsia="en-IN"/>
         </w:rPr>
-        <w:t>here</w:t>
+        <w:t xml:space="preserve">validate  </w:t>
+      </w:r>
+      <w:r>
+        <w:rPr>
+          <w:rFonts w:ascii="Times New Roman" w:eastAsia="Times New Roman" w:hAnsi="Times New Roman" w:cs="Times New Roman"/>
+          <w:color w:val="000000"/>
+          <w:sz w:val="28"/>
+          <w:szCs w:val="28"/>
+          <w:lang w:eastAsia="en-IN"/>
+        </w:rPr>
+        <w:lastRenderedPageBreak/>
+        <w:t>the</w:t>
       </w:r>
       <w:proofErr w:type="gramEnd"/>
       <w:r>
@@ -3237,37 +3460,7 @@
           <w:szCs w:val="28"/>
           <w:lang w:eastAsia="en-IN"/>
         </w:rPr>
-        <w:t xml:space="preserve"> we are developing the software for</w:t>
-      </w:r>
-      <w:r>
-        <w:rPr>
-          <w:rFonts w:ascii="Times New Roman" w:eastAsia="Times New Roman" w:hAnsi="Times New Roman" w:cs="Times New Roman"/>
-          <w:color w:val="000000"/>
-          <w:sz w:val="28"/>
-          <w:szCs w:val="28"/>
-          <w:lang w:eastAsia="en-IN"/>
-        </w:rPr>
-        <w:t xml:space="preserve"> data analytics through which we can predict the</w:t>
-      </w:r>
-      <w:r>
-        <w:rPr>
-          <w:rFonts w:ascii="Times New Roman" w:eastAsia="Times New Roman" w:hAnsi="Times New Roman" w:cs="Times New Roman"/>
-          <w:color w:val="000000"/>
-          <w:sz w:val="28"/>
-          <w:szCs w:val="28"/>
-          <w:lang w:eastAsia="en-IN"/>
-        </w:rPr>
-        <w:t xml:space="preserve"> success rate of the movie with</w:t>
-      </w:r>
-      <w:r>
-        <w:rPr>
-          <w:rFonts w:ascii="Times New Roman" w:eastAsia="Times New Roman" w:hAnsi="Times New Roman" w:cs="Times New Roman"/>
-          <w:color w:val="000000"/>
-          <w:sz w:val="28"/>
-          <w:szCs w:val="28"/>
-          <w:lang w:eastAsia="en-IN"/>
-        </w:rPr>
-        <w:t xml:space="preserve"> high accuracy. Here we are using the R-software to predicting the movie success rate into which first we have downloaded the data set from kaggle.com and after </w:t>
+        <w:t xml:space="preserve"> model built.  </w:t>
       </w:r>
       <w:proofErr w:type="gramStart"/>
       <w:r>
@@ -3278,7 +3471,7 @@
           <w:szCs w:val="28"/>
           <w:lang w:eastAsia="en-IN"/>
         </w:rPr>
-        <w:t>that</w:t>
+        <w:t>The  main</w:t>
       </w:r>
       <w:proofErr w:type="gramEnd"/>
       <w:r>
@@ -3289,7 +3482,95 @@
           <w:szCs w:val="28"/>
           <w:lang w:eastAsia="en-IN"/>
         </w:rPr>
-        <w:t xml:space="preserve"> we are generating the training and test data set. In a dataset, a training set is implemented to build up a model, while a test (or validation) set is to </w:t>
+        <w:t xml:space="preserve">  attributes   selected for building  model are  </w:t>
+      </w:r>
+      <w:proofErr w:type="spellStart"/>
+      <w:r>
+        <w:rPr>
+          <w:rFonts w:ascii="Times New Roman" w:eastAsia="Times New Roman" w:hAnsi="Times New Roman" w:cs="Times New Roman"/>
+          <w:color w:val="000000"/>
+          <w:sz w:val="28"/>
+          <w:szCs w:val="28"/>
+          <w:lang w:eastAsia="en-IN"/>
+        </w:rPr>
+        <w:t>critics_score</w:t>
+      </w:r>
+      <w:proofErr w:type="spellEnd"/>
+      <w:r>
+        <w:rPr>
+          <w:rFonts w:ascii="Times New Roman" w:eastAsia="Times New Roman" w:hAnsi="Times New Roman" w:cs="Times New Roman"/>
+          <w:color w:val="000000"/>
+          <w:sz w:val="28"/>
+          <w:szCs w:val="28"/>
+          <w:lang w:eastAsia="en-IN"/>
+        </w:rPr>
+        <w:t xml:space="preserve">, </w:t>
+      </w:r>
+      <w:proofErr w:type="spellStart"/>
+      <w:r>
+        <w:rPr>
+          <w:rFonts w:ascii="Times New Roman" w:eastAsia="Times New Roman" w:hAnsi="Times New Roman" w:cs="Times New Roman"/>
+          <w:color w:val="000000"/>
+          <w:sz w:val="28"/>
+          <w:szCs w:val="28"/>
+          <w:lang w:eastAsia="en-IN"/>
+        </w:rPr>
+        <w:t>imdb_rating</w:t>
+      </w:r>
+      <w:proofErr w:type="spellEnd"/>
+      <w:r>
+        <w:rPr>
+          <w:rFonts w:ascii="Times New Roman" w:eastAsia="Times New Roman" w:hAnsi="Times New Roman" w:cs="Times New Roman"/>
+          <w:color w:val="000000"/>
+          <w:sz w:val="28"/>
+          <w:szCs w:val="28"/>
+          <w:lang w:eastAsia="en-IN"/>
+        </w:rPr>
+        <w:t xml:space="preserve">, </w:t>
+      </w:r>
+      <w:proofErr w:type="spellStart"/>
+      <w:r>
+        <w:rPr>
+          <w:rFonts w:ascii="Times New Roman" w:eastAsia="Times New Roman" w:hAnsi="Times New Roman" w:cs="Times New Roman"/>
+          <w:color w:val="000000"/>
+          <w:sz w:val="28"/>
+          <w:szCs w:val="28"/>
+          <w:lang w:eastAsia="en-IN"/>
+        </w:rPr>
+        <w:t>imdb_num_votes</w:t>
+      </w:r>
+      <w:proofErr w:type="spellEnd"/>
+      <w:r>
+        <w:rPr>
+          <w:rFonts w:ascii="Times New Roman" w:eastAsia="Times New Roman" w:hAnsi="Times New Roman" w:cs="Times New Roman"/>
+          <w:color w:val="000000"/>
+          <w:sz w:val="28"/>
+          <w:szCs w:val="28"/>
+          <w:lang w:eastAsia="en-IN"/>
+        </w:rPr>
+        <w:t xml:space="preserve">, </w:t>
+      </w:r>
+      <w:proofErr w:type="spellStart"/>
+      <w:r>
+        <w:rPr>
+          <w:rFonts w:ascii="Times New Roman" w:eastAsia="Times New Roman" w:hAnsi="Times New Roman" w:cs="Times New Roman"/>
+          <w:color w:val="000000"/>
+          <w:sz w:val="28"/>
+          <w:szCs w:val="28"/>
+          <w:lang w:eastAsia="en-IN"/>
+        </w:rPr>
+        <w:t>audience_score</w:t>
+      </w:r>
+      <w:proofErr w:type="spellEnd"/>
+      <w:r>
+        <w:rPr>
+          <w:rFonts w:ascii="Times New Roman" w:eastAsia="Times New Roman" w:hAnsi="Times New Roman" w:cs="Times New Roman"/>
+          <w:color w:val="000000"/>
+          <w:sz w:val="28"/>
+          <w:szCs w:val="28"/>
+          <w:lang w:eastAsia="en-IN"/>
+        </w:rPr>
+        <w:t xml:space="preserve">. Data points in the training set are excluded from the test (validation) set. Usually, a dataset is divided into a training set, a validation set (some people use 'test set' instead) in each iteration, or divided into a training set, a validation set and a test set in each iteration. These training and test dataset is used to build model for selected set of attributes. On the basis of the generated model </w:t>
       </w:r>
       <w:proofErr w:type="gramStart"/>
       <w:r>
@@ -3300,7 +3581,7 @@
           <w:szCs w:val="28"/>
           <w:lang w:eastAsia="en-IN"/>
         </w:rPr>
-        <w:t>validate  the</w:t>
+        <w:t>prediction have</w:t>
       </w:r>
       <w:proofErr w:type="gramEnd"/>
       <w:r>
@@ -3311,194 +3592,7 @@
           <w:szCs w:val="28"/>
           <w:lang w:eastAsia="en-IN"/>
         </w:rPr>
-        <w:t xml:space="preserve"> model built.  </w:t>
-      </w:r>
-      <w:proofErr w:type="gramStart"/>
-      <w:r>
-        <w:rPr>
-          <w:rFonts w:ascii="Times New Roman" w:eastAsia="Times New Roman" w:hAnsi="Times New Roman" w:cs="Times New Roman"/>
-          <w:color w:val="000000"/>
-          <w:sz w:val="28"/>
-          <w:szCs w:val="28"/>
-          <w:lang w:eastAsia="en-IN"/>
-        </w:rPr>
-        <w:t>The  main</w:t>
-      </w:r>
-      <w:proofErr w:type="gramEnd"/>
-      <w:r>
-        <w:rPr>
-          <w:rFonts w:ascii="Times New Roman" w:eastAsia="Times New Roman" w:hAnsi="Times New Roman" w:cs="Times New Roman"/>
-          <w:color w:val="000000"/>
-          <w:sz w:val="28"/>
-          <w:szCs w:val="28"/>
-          <w:lang w:eastAsia="en-IN"/>
-        </w:rPr>
-        <w:t xml:space="preserve">  attributes   selected for building  model are  </w:t>
-      </w:r>
-      <w:proofErr w:type="spellStart"/>
-      <w:r>
-        <w:rPr>
-          <w:rFonts w:ascii="Times New Roman" w:eastAsia="Times New Roman" w:hAnsi="Times New Roman" w:cs="Times New Roman"/>
-          <w:color w:val="000000"/>
-          <w:sz w:val="28"/>
-          <w:szCs w:val="28"/>
-          <w:lang w:eastAsia="en-IN"/>
-        </w:rPr>
-        <w:t>critics_score</w:t>
-      </w:r>
-      <w:proofErr w:type="spellEnd"/>
-      <w:r>
-        <w:rPr>
-          <w:rFonts w:ascii="Times New Roman" w:eastAsia="Times New Roman" w:hAnsi="Times New Roman" w:cs="Times New Roman"/>
-          <w:color w:val="000000"/>
-          <w:sz w:val="28"/>
-          <w:szCs w:val="28"/>
-          <w:lang w:eastAsia="en-IN"/>
-        </w:rPr>
-        <w:t xml:space="preserve">, </w:t>
-      </w:r>
-      <w:proofErr w:type="spellStart"/>
-      <w:r>
-        <w:rPr>
-          <w:rFonts w:ascii="Times New Roman" w:eastAsia="Times New Roman" w:hAnsi="Times New Roman" w:cs="Times New Roman"/>
-          <w:color w:val="000000"/>
-          <w:sz w:val="28"/>
-          <w:szCs w:val="28"/>
-          <w:lang w:eastAsia="en-IN"/>
-        </w:rPr>
-        <w:t>imdb_rating</w:t>
-      </w:r>
-      <w:proofErr w:type="spellEnd"/>
-      <w:r>
-        <w:rPr>
-          <w:rFonts w:ascii="Times New Roman" w:eastAsia="Times New Roman" w:hAnsi="Times New Roman" w:cs="Times New Roman"/>
-          <w:color w:val="000000"/>
-          <w:sz w:val="28"/>
-          <w:szCs w:val="28"/>
-          <w:lang w:eastAsia="en-IN"/>
-        </w:rPr>
-        <w:t xml:space="preserve">, </w:t>
-      </w:r>
-      <w:proofErr w:type="spellStart"/>
-      <w:r>
-        <w:rPr>
-          <w:rFonts w:ascii="Times New Roman" w:eastAsia="Times New Roman" w:hAnsi="Times New Roman" w:cs="Times New Roman"/>
-          <w:color w:val="000000"/>
-          <w:sz w:val="28"/>
-          <w:szCs w:val="28"/>
-          <w:lang w:eastAsia="en-IN"/>
-        </w:rPr>
-        <w:t>imdb_num_votes</w:t>
-      </w:r>
-      <w:proofErr w:type="spellEnd"/>
-      <w:r>
-        <w:rPr>
-          <w:rFonts w:ascii="Times New Roman" w:eastAsia="Times New Roman" w:hAnsi="Times New Roman" w:cs="Times New Roman"/>
-          <w:color w:val="000000"/>
-          <w:sz w:val="28"/>
-          <w:szCs w:val="28"/>
-          <w:lang w:eastAsia="en-IN"/>
-        </w:rPr>
-        <w:t xml:space="preserve">, </w:t>
-      </w:r>
-      <w:proofErr w:type="spellStart"/>
-      <w:r>
-        <w:rPr>
-          <w:rFonts w:ascii="Times New Roman" w:eastAsia="Times New Roman" w:hAnsi="Times New Roman" w:cs="Times New Roman"/>
-          <w:color w:val="000000"/>
-          <w:sz w:val="28"/>
-          <w:szCs w:val="28"/>
-          <w:lang w:eastAsia="en-IN"/>
-        </w:rPr>
-        <w:t>audience_score</w:t>
-      </w:r>
-      <w:proofErr w:type="spellEnd"/>
-      <w:r>
-        <w:rPr>
-          <w:rFonts w:ascii="Times New Roman" w:eastAsia="Times New Roman" w:hAnsi="Times New Roman" w:cs="Times New Roman"/>
-          <w:color w:val="000000"/>
-          <w:sz w:val="28"/>
-          <w:szCs w:val="28"/>
-          <w:lang w:eastAsia="en-IN"/>
-        </w:rPr>
-        <w:t xml:space="preserve">. Data points in the training set </w:t>
-      </w:r>
-      <w:proofErr w:type="gramStart"/>
-      <w:r>
-        <w:rPr>
-          <w:rFonts w:ascii="Times New Roman" w:eastAsia="Times New Roman" w:hAnsi="Times New Roman" w:cs="Times New Roman"/>
-          <w:color w:val="000000"/>
-          <w:sz w:val="28"/>
-          <w:szCs w:val="28"/>
-          <w:lang w:eastAsia="en-IN"/>
-        </w:rPr>
-        <w:t>are excluded</w:t>
-      </w:r>
-      <w:proofErr w:type="gramEnd"/>
-      <w:r>
-        <w:rPr>
-          <w:rFonts w:ascii="Times New Roman" w:eastAsia="Times New Roman" w:hAnsi="Times New Roman" w:cs="Times New Roman"/>
-          <w:color w:val="000000"/>
-          <w:sz w:val="28"/>
-          <w:szCs w:val="28"/>
-          <w:lang w:eastAsia="en-IN"/>
-        </w:rPr>
-        <w:t xml:space="preserve"> from the test (validation) set. Usually, a dataset is divided into a training set, a validation set (some people use 'test set' instead) in each iteration, or divided into </w:t>
-      </w:r>
-      <w:r>
-        <w:rPr>
-          <w:rFonts w:ascii="Times New Roman" w:eastAsia="Times New Roman" w:hAnsi="Times New Roman" w:cs="Times New Roman"/>
-          <w:color w:val="000000"/>
-          <w:sz w:val="28"/>
-          <w:szCs w:val="28"/>
-          <w:lang w:eastAsia="en-IN"/>
-        </w:rPr>
-        <w:lastRenderedPageBreak/>
-        <w:t xml:space="preserve">a training set, a validation set and a test set in each iteration. These training and test dataset </w:t>
-      </w:r>
-      <w:proofErr w:type="gramStart"/>
-      <w:r>
-        <w:rPr>
-          <w:rFonts w:ascii="Times New Roman" w:eastAsia="Times New Roman" w:hAnsi="Times New Roman" w:cs="Times New Roman"/>
-          <w:color w:val="000000"/>
-          <w:sz w:val="28"/>
-          <w:szCs w:val="28"/>
-          <w:lang w:eastAsia="en-IN"/>
-        </w:rPr>
-        <w:t>is used</w:t>
-      </w:r>
-      <w:proofErr w:type="gramEnd"/>
-      <w:r>
-        <w:rPr>
-          <w:rFonts w:ascii="Times New Roman" w:eastAsia="Times New Roman" w:hAnsi="Times New Roman" w:cs="Times New Roman"/>
-          <w:color w:val="000000"/>
-          <w:sz w:val="28"/>
-          <w:szCs w:val="28"/>
-          <w:lang w:eastAsia="en-IN"/>
-        </w:rPr>
-        <w:t xml:space="preserve"> to build model for selected set of attributes. </w:t>
-      </w:r>
-      <w:proofErr w:type="gramStart"/>
-      <w:r>
-        <w:rPr>
-          <w:rFonts w:ascii="Times New Roman" w:eastAsia="Times New Roman" w:hAnsi="Times New Roman" w:cs="Times New Roman"/>
-          <w:color w:val="000000"/>
-          <w:sz w:val="28"/>
-          <w:szCs w:val="28"/>
-          <w:lang w:eastAsia="en-IN"/>
-        </w:rPr>
-        <w:t>On the basis of</w:t>
-      </w:r>
-      <w:proofErr w:type="gramEnd"/>
-      <w:r>
-        <w:rPr>
-          <w:rFonts w:ascii="Times New Roman" w:eastAsia="Times New Roman" w:hAnsi="Times New Roman" w:cs="Times New Roman"/>
-          <w:color w:val="000000"/>
-          <w:sz w:val="28"/>
-          <w:szCs w:val="28"/>
-          <w:lang w:eastAsia="en-IN"/>
-        </w:rPr>
-        <w:t xml:space="preserve"> the generated model prediction have been done and result have been generated. Through the acquired result </w:t>
+        <w:t xml:space="preserve"> been done and result have been generated. Through the acquired result </w:t>
       </w:r>
       <w:proofErr w:type="gramStart"/>
       <w:r>
@@ -3676,69 +3770,11 @@
       </w:r>
       <w:r>
         <w:rPr>
-          <mc:AlternateContent>
-            <mc:Choice Requires="w16se">
-              <w:rFonts w:ascii="Times New Roman" w:hAnsi="Times New Roman" w:cs="Times New Roman"/>
-            </mc:Choice>
-            <mc:Fallback>
-              <w:rFonts w:ascii="Segoe UI Emoji" w:eastAsia="Segoe UI Emoji" w:hAnsi="Segoe UI Emoji" w:cs="Segoe UI Emoji"/>
-            </mc:Fallback>
-          </mc:AlternateContent>
-          <w:sz w:val="28"/>
-          <w:szCs w:val="28"/>
-        </w:rPr>
-        <mc:AlternateContent>
-          <mc:Choice Requires="w16se">
-            <w16se:symEx w16se:font="Segoe UI Emoji" w16se:char="1F60A"/>
-          </mc:Choice>
-          <mc:Fallback>
-            <w:t>😊</w:t>
-          </mc:Fallback>
-        </mc:AlternateContent>
-      </w:r>
-      <w:r>
-        <w:rPr>
-          <mc:AlternateContent>
-            <mc:Choice Requires="w16se">
-              <w:rFonts w:ascii="Times New Roman" w:hAnsi="Times New Roman" w:cs="Times New Roman"/>
-            </mc:Choice>
-            <mc:Fallback>
-              <w:rFonts w:ascii="Segoe UI Emoji" w:eastAsia="Segoe UI Emoji" w:hAnsi="Segoe UI Emoji" w:cs="Segoe UI Emoji"/>
-            </mc:Fallback>
-          </mc:AlternateContent>
-          <w:sz w:val="28"/>
-          <w:szCs w:val="28"/>
-        </w:rPr>
-        <mc:AlternateContent>
-          <mc:Choice Requires="w16se">
-            <w16se:symEx w16se:font="Segoe UI Emoji" w16se:char="1F60A"/>
-          </mc:Choice>
-          <mc:Fallback>
-            <w:t>😊</w:t>
-          </mc:Fallback>
-        </mc:AlternateContent>
-      </w:r>
-      <w:r>
-        <w:rPr>
-          <mc:AlternateContent>
-            <mc:Choice Requires="w16se">
-              <w:rFonts w:ascii="Times New Roman" w:hAnsi="Times New Roman" w:cs="Times New Roman"/>
-            </mc:Choice>
-            <mc:Fallback>
-              <w:rFonts w:ascii="Segoe UI Emoji" w:eastAsia="Segoe UI Emoji" w:hAnsi="Segoe UI Emoji" w:cs="Segoe UI Emoji"/>
-            </mc:Fallback>
-          </mc:AlternateContent>
-          <w:sz w:val="28"/>
-          <w:szCs w:val="28"/>
-        </w:rPr>
-        <mc:AlternateContent>
-          <mc:Choice Requires="w16se">
-            <w16se:symEx w16se:font="Segoe UI Emoji" w16se:char="1F60A"/>
-          </mc:Choice>
-          <mc:Fallback>
-            <w:t>😊</w:t>
-          </mc:Fallback>
-        </mc:AlternateContent>
+          <w:rFonts w:ascii="Segoe UI Emoji" w:eastAsia="Segoe UI Emoji" w:hAnsi="Segoe UI Emoji" w:cs="Segoe UI Emoji"/>
+          <w:sz w:val="28"/>
+          <w:szCs w:val="28"/>
+        </w:rPr>
+        <w:t>😊😊😊</w:t>
       </w:r>
     </w:p>
     <w:p>
@@ -4869,25 +4905,7 @@
           <w:sz w:val="28"/>
           <w:szCs w:val="28"/>
         </w:rPr>
-        <w:t xml:space="preserve">rank RNTN, in which the matrices involved in the quadratic term of RNTN </w:t>
-      </w:r>
-      <w:proofErr w:type="gramStart"/>
-      <w:r>
-        <w:rPr>
-          <w:rFonts w:ascii="Times New Roman" w:hAnsi="Times New Roman" w:cs="Times New Roman"/>
-          <w:sz w:val="28"/>
-          <w:szCs w:val="28"/>
-        </w:rPr>
-        <w:t>are substituted</w:t>
-      </w:r>
-      <w:proofErr w:type="gramEnd"/>
-      <w:r>
-        <w:rPr>
-          <w:rFonts w:ascii="Times New Roman" w:hAnsi="Times New Roman" w:cs="Times New Roman"/>
-          <w:sz w:val="28"/>
-          <w:szCs w:val="28"/>
-        </w:rPr>
-        <w:t xml:space="preserve"> by symmetric low-rank matrices. </w:t>
+        <w:t xml:space="preserve">rank RNTN, in which the matrices involved in the quadratic term of RNTN are substituted by symmetric low-rank matrices. </w:t>
       </w:r>
       <w:r>
         <w:rPr>
@@ -5127,43 +5145,7 @@
           <w:sz w:val="28"/>
           <w:szCs w:val="28"/>
         </w:rPr>
-        <w:t xml:space="preserve"> data, and industry data and so on. There are number of posts are posted on twitter about movies by different users. Out of these </w:t>
-      </w:r>
-      <w:proofErr w:type="gramStart"/>
-      <w:r>
-        <w:rPr>
-          <w:rFonts w:ascii="Times New Roman" w:hAnsi="Times New Roman" w:cs="Times New Roman"/>
-          <w:sz w:val="28"/>
-          <w:szCs w:val="28"/>
-        </w:rPr>
-        <w:t>posts</w:t>
-      </w:r>
-      <w:proofErr w:type="gramEnd"/>
-      <w:r>
-        <w:rPr>
-          <w:rFonts w:ascii="Times New Roman" w:hAnsi="Times New Roman" w:cs="Times New Roman"/>
-          <w:sz w:val="28"/>
-          <w:szCs w:val="28"/>
-        </w:rPr>
-        <w:t xml:space="preserve"> some of posts may be inappropriate. These posts contain negative comments as well as positive comments about movies. It is difficult to distinguish large number of positive and negative posts. To overcome this kind of problem we proposed a rating based mechanism that distinguishes abnormal posts with the help of users rating. If rating is positive then post is normal </w:t>
-      </w:r>
-      <w:proofErr w:type="gramStart"/>
-      <w:r>
-        <w:rPr>
-          <w:rFonts w:ascii="Times New Roman" w:hAnsi="Times New Roman" w:cs="Times New Roman"/>
-          <w:sz w:val="28"/>
-          <w:szCs w:val="28"/>
-        </w:rPr>
-        <w:t>otherwise</w:t>
-      </w:r>
-      <w:proofErr w:type="gramEnd"/>
-      <w:r>
-        <w:rPr>
-          <w:rFonts w:ascii="Times New Roman" w:hAnsi="Times New Roman" w:cs="Times New Roman"/>
-          <w:sz w:val="28"/>
-          <w:szCs w:val="28"/>
-        </w:rPr>
-        <w:t xml:space="preserve"> it is abnormal. To implement proposed mechanism we used </w:t>
+        <w:t xml:space="preserve"> data, and industry data and so on. There are number of posts are posted on twitter about movies by different users. Out of these posts some of posts may be inappropriate. These posts contain negative comments as well as positive comments about movies. It is difficult to distinguish large number of positive and negative posts. To overcome this kind of problem we proposed a rating based mechanism that distinguishes abnormal posts with the help of users rating. If rating is positive then post is normal otherwise it is abnormal. To implement proposed mechanism we used </w:t>
       </w:r>
       <w:proofErr w:type="spellStart"/>
       <w:r>
@@ -5347,7 +5329,7 @@
           <w:sz w:val="28"/>
           <w:szCs w:val="28"/>
         </w:rPr>
-        <w:t xml:space="preserve">The number of movies produced in the world is growing at an exponential rate and success rate of movie is of utmost importance since billions of dollars are invested in the making of each of these movies. In such a scenario, prior knowledge about the success or failure of a particular movie and what factor affect the movie success will benefit the production houses since these predictions will give them a fair idea of how to go about with the advertising and campaigning, which itself is an expensive affair altogether. </w:t>
+        <w:t xml:space="preserve">The number of movies produced in the world is growing at an exponential rate and success rate of movie is of utmost importance since billions of dollars are invested in the making of each of these movies. In such a scenario, prior knowledge about the success or failure of a particular movie and what factor affect the movie success will benefit the production houses since these predictions will give them a fair idea of how to go about with the advertising and campaigning, which itself is an expensive affair altogether. So, the prediction of the success of a movie is very essential to the film industry. In this proposed research, we give our detailed analysis of the Internet Movie Database (IMDb) and predict the IMDb score. This database contains categorical and numerical information such as IMDb score, director, </w:t>
       </w:r>
       <w:proofErr w:type="gramStart"/>
       <w:r>
@@ -5356,7 +5338,7 @@
           <w:sz w:val="28"/>
           <w:szCs w:val="28"/>
         </w:rPr>
-        <w:t>So</w:t>
+        <w:t>gross</w:t>
       </w:r>
       <w:proofErr w:type="gramEnd"/>
       <w:r>
@@ -5365,34 +5347,6 @@
           <w:sz w:val="28"/>
           <w:szCs w:val="28"/>
         </w:rPr>
-        <w:t xml:space="preserve">, the prediction of the success of a movie is very essential to the film industry. In this proposed research, we give our detailed analysis of the Internet Movie Database (IMDb) and predict the IMDb score. This database contains categorical and numerical information such as IMDb score, director, </w:t>
-      </w:r>
-      <w:proofErr w:type="gramStart"/>
-      <w:r>
-        <w:rPr>
-          <w:rFonts w:ascii="Times New Roman" w:hAnsi="Times New Roman" w:cs="Times New Roman"/>
-          <w:sz w:val="28"/>
-          <w:szCs w:val="28"/>
-        </w:rPr>
-        <w:t>gr</w:t>
-      </w:r>
-      <w:bookmarkStart w:id="0" w:name="_GoBack"/>
-      <w:bookmarkEnd w:id="0"/>
-      <w:r>
-        <w:rPr>
-          <w:rFonts w:ascii="Times New Roman" w:hAnsi="Times New Roman" w:cs="Times New Roman"/>
-          <w:sz w:val="28"/>
-          <w:szCs w:val="28"/>
-        </w:rPr>
-        <w:t>oss</w:t>
-      </w:r>
-      <w:proofErr w:type="gramEnd"/>
-      <w:r>
-        <w:rPr>
-          <w:rFonts w:ascii="Times New Roman" w:hAnsi="Times New Roman" w:cs="Times New Roman"/>
-          <w:sz w:val="28"/>
-          <w:szCs w:val="28"/>
-        </w:rPr>
         <w:t xml:space="preserve">, budget and so on and so forth. This research proposes a way to predict how successful a movie will be prior to its arrival at the box office instead of listening to critics and others on whether a movie will be successful or not. The proposed research provides a quite efﬁcient approach to predict IMDb score on IMDb Movie Dataset. We will try to unveil the important factors inﬂuencing the score of IMDb Movie Data. We have used different algorithms in the research work for analysis but among all Random forest gave the best prediction </w:t>
       </w:r>
       <w:r>
@@ -5425,7 +5379,16 @@
           <w:sz w:val="28"/>
           <w:szCs w:val="28"/>
         </w:rPr>
-        <w:t xml:space="preserve"> we found that number of voted users, number of critics for reviews, number of Facebook likes, duration of the movie and gross collection of movie affect the IMDb score strongly. Drama and Biopic movies are best in genres.</w:t>
+        <w:t xml:space="preserve"> we found that number of voted users, number of critics for reviews, number of Facebook likes, duration of the movie and gross collection </w:t>
+      </w:r>
+      <w:r>
+        <w:rPr>
+          <w:rFonts w:ascii="Times New Roman" w:hAnsi="Times New Roman" w:cs="Times New Roman"/>
+          <w:sz w:val="28"/>
+          <w:szCs w:val="28"/>
+        </w:rPr>
+        <w:lastRenderedPageBreak/>
+        <w:t>of movie affect the IMDb score strongly. Drama and Biopic movies are best in genres.</w:t>
       </w:r>
     </w:p>
     <w:sectPr>
@@ -5439,8 +5402,8 @@
 </file>
 
 <file path=word/numbering.xml><?xml version="1.0" encoding="utf-8"?>
-<w:numbering xmlns:wpc="http://schemas.microsoft.com/office/word/2010/wordprocessingCanvas" xmlns:cx="http://schemas.microsoft.com/office/drawing/2014/chartex" xmlns:cx1="http://schemas.microsoft.com/office/drawing/2015/9/8/chartex" xmlns:mc="http://schemas.openxmlformats.org/markup-compatibility/2006" xmlns:o="urn:schemas-microsoft-com:office:office" xmlns:r="http://schemas.openxmlformats.org/officeDocument/2006/relationships" xmlns:m="http://schemas.openxmlformats.org/officeDocument/2006/math" xmlns:v="urn:schemas-microsoft-com:vml" xmlns:wp14="http://schemas.microsoft.com/office/word/2010/wordprocessingDrawing" xmlns:wp="http://schemas.openxmlformats.org/drawingml/2006/wordprocessingDrawing" xmlns:w10="urn:schemas-microsoft-com:office:word" xmlns:w="http://schemas.openxmlformats.org/wordprocessingml/2006/main" xmlns:w14="http://schemas.microsoft.com/office/word/2010/wordml" xmlns:w15="http://schemas.microsoft.com/office/word/2012/wordml" xmlns:w16se="http://schemas.microsoft.com/office/word/2015/wordml/symex" xmlns:wpg="http://schemas.microsoft.com/office/word/2010/wordprocessingGroup" xmlns:wpi="http://schemas.microsoft.com/office/word/2010/wordprocessingInk" xmlns:wne="http://schemas.microsoft.com/office/word/2006/wordml" xmlns:wps="http://schemas.microsoft.com/office/word/2010/wordprocessingShape" mc:Ignorable="w14 w15 w16se wp14">
-  <w:abstractNum w:abstractNumId="0" w15:restartNumberingAfterBreak="0">
+<w:numbering xmlns:wpc="http://schemas.microsoft.com/office/word/2010/wordprocessingCanvas" xmlns:mc="http://schemas.openxmlformats.org/markup-compatibility/2006" xmlns:o="urn:schemas-microsoft-com:office:office" xmlns:r="http://schemas.openxmlformats.org/officeDocument/2006/relationships" xmlns:m="http://schemas.openxmlformats.org/officeDocument/2006/math" xmlns:v="urn:schemas-microsoft-com:vml" xmlns:wp14="http://schemas.microsoft.com/office/word/2010/wordprocessingDrawing" xmlns:wp="http://schemas.openxmlformats.org/drawingml/2006/wordprocessingDrawing" xmlns:w10="urn:schemas-microsoft-com:office:word" xmlns:w="http://schemas.openxmlformats.org/wordprocessingml/2006/main" xmlns:w14="http://schemas.microsoft.com/office/word/2010/wordml" xmlns:wpg="http://schemas.microsoft.com/office/word/2010/wordprocessingGroup" xmlns:wpi="http://schemas.microsoft.com/office/word/2010/wordprocessingInk" xmlns:wne="http://schemas.microsoft.com/office/word/2006/wordml" xmlns:wps="http://schemas.microsoft.com/office/word/2010/wordprocessingShape" mc:Ignorable="w14 wp14">
+  <w:abstractNum w:abstractNumId="0">
     <w:nsid w:val="054F4B29"/>
     <w:multiLevelType w:val="hybridMultilevel"/>
     <w:tmpl w:val="34D88C5C"/>
@@ -5529,7 +5492,7 @@
       </w:pPr>
     </w:lvl>
   </w:abstractNum>
-  <w:abstractNum w:abstractNumId="1" w15:restartNumberingAfterBreak="0">
+  <w:abstractNum w:abstractNumId="1">
     <w:nsid w:val="0A615FA9"/>
     <w:multiLevelType w:val="hybridMultilevel"/>
     <w:tmpl w:val="AEAC7CF4"/>
@@ -5618,7 +5581,7 @@
       </w:pPr>
     </w:lvl>
   </w:abstractNum>
-  <w:abstractNum w:abstractNumId="2" w15:restartNumberingAfterBreak="0">
+  <w:abstractNum w:abstractNumId="2">
     <w:nsid w:val="0B4A56B1"/>
     <w:multiLevelType w:val="hybridMultilevel"/>
     <w:tmpl w:val="77E86B24"/>
@@ -5708,7 +5671,7 @@
       </w:pPr>
     </w:lvl>
   </w:abstractNum>
-  <w:abstractNum w:abstractNumId="3" w15:restartNumberingAfterBreak="0">
+  <w:abstractNum w:abstractNumId="3">
     <w:nsid w:val="398E3670"/>
     <w:multiLevelType w:val="multilevel"/>
     <w:tmpl w:val="319238BE"/>
@@ -5857,7 +5820,7 @@
       </w:rPr>
     </w:lvl>
   </w:abstractNum>
-  <w:abstractNum w:abstractNumId="4" w15:restartNumberingAfterBreak="0">
+  <w:abstractNum w:abstractNumId="4">
     <w:nsid w:val="3C8F7931"/>
     <w:multiLevelType w:val="hybridMultilevel"/>
     <w:tmpl w:val="A6CA1CDE"/>
@@ -5946,7 +5909,7 @@
       </w:pPr>
     </w:lvl>
   </w:abstractNum>
-  <w:abstractNum w:abstractNumId="5" w15:restartNumberingAfterBreak="0">
+  <w:abstractNum w:abstractNumId="5">
     <w:nsid w:val="46BB32E9"/>
     <w:multiLevelType w:val="multilevel"/>
     <w:tmpl w:val="C9124472"/>
@@ -6059,7 +6022,7 @@
       </w:rPr>
     </w:lvl>
   </w:abstractNum>
-  <w:abstractNum w:abstractNumId="6" w15:restartNumberingAfterBreak="0">
+  <w:abstractNum w:abstractNumId="6">
     <w:nsid w:val="68BC4411"/>
     <w:multiLevelType w:val="hybridMultilevel"/>
     <w:tmpl w:val="07161BD8"/>
@@ -6148,7 +6111,7 @@
       </w:pPr>
     </w:lvl>
   </w:abstractNum>
-  <w:abstractNum w:abstractNumId="7" w15:restartNumberingAfterBreak="0">
+  <w:abstractNum w:abstractNumId="7">
     <w:nsid w:val="69D55755"/>
     <w:multiLevelType w:val="hybridMultilevel"/>
     <w:tmpl w:val="A8FA31D8"/>
@@ -6268,7 +6231,7 @@
 </file>
 
 <file path=word/styles.xml><?xml version="1.0" encoding="utf-8"?>
-<w:styles xmlns:mc="http://schemas.openxmlformats.org/markup-compatibility/2006" xmlns:r="http://schemas.openxmlformats.org/officeDocument/2006/relationships" xmlns:w="http://schemas.openxmlformats.org/wordprocessingml/2006/main" xmlns:w14="http://schemas.microsoft.com/office/word/2010/wordml" xmlns:w15="http://schemas.microsoft.com/office/word/2012/wordml" xmlns:w16se="http://schemas.microsoft.com/office/word/2015/wordml/symex" mc:Ignorable="w14 w15 w16se">
+<w:styles xmlns:mc="http://schemas.openxmlformats.org/markup-compatibility/2006" xmlns:r="http://schemas.openxmlformats.org/officeDocument/2006/relationships" xmlns:w="http://schemas.openxmlformats.org/wordprocessingml/2006/main" xmlns:w14="http://schemas.microsoft.com/office/word/2010/wordml" mc:Ignorable="w14">
   <w:docDefaults>
     <w:rPrDefault>
       <w:rPr>
@@ -6284,378 +6247,540 @@
       </w:pPr>
     </w:pPrDefault>
   </w:docDefaults>
-  <w:latentStyles w:defLockedState="0" w:defUIPriority="99" w:defSemiHidden="0" w:defUnhideWhenUsed="0" w:defQFormat="0" w:count="371">
-    <w:lsdException w:name="Normal" w:uiPriority="0" w:qFormat="1"/>
-    <w:lsdException w:name="heading 1" w:uiPriority="9" w:qFormat="1"/>
-    <w:lsdException w:name="heading 2" w:semiHidden="1" w:uiPriority="9" w:unhideWhenUsed="1" w:qFormat="1"/>
-    <w:lsdException w:name="heading 3" w:semiHidden="1" w:uiPriority="9" w:unhideWhenUsed="1" w:qFormat="1"/>
-    <w:lsdException w:name="heading 4" w:semiHidden="1" w:uiPriority="9" w:unhideWhenUsed="1" w:qFormat="1"/>
-    <w:lsdException w:name="heading 5" w:semiHidden="1" w:uiPriority="9" w:unhideWhenUsed="1" w:qFormat="1"/>
-    <w:lsdException w:name="heading 6" w:semiHidden="1" w:uiPriority="9" w:unhideWhenUsed="1" w:qFormat="1"/>
-    <w:lsdException w:name="heading 7" w:semiHidden="1" w:uiPriority="9" w:unhideWhenUsed="1" w:qFormat="1"/>
-    <w:lsdException w:name="heading 8" w:semiHidden="1" w:uiPriority="9" w:unhideWhenUsed="1" w:qFormat="1"/>
-    <w:lsdException w:name="heading 9" w:semiHidden="1" w:uiPriority="9" w:unhideWhenUsed="1" w:qFormat="1"/>
-    <w:lsdException w:name="index 1" w:semiHidden="1" w:unhideWhenUsed="1"/>
-    <w:lsdException w:name="index 2" w:semiHidden="1" w:unhideWhenUsed="1"/>
-    <w:lsdException w:name="index 3" w:semiHidden="1" w:unhideWhenUsed="1"/>
-    <w:lsdException w:name="index 4" w:semiHidden="1" w:unhideWhenUsed="1"/>
-    <w:lsdException w:name="index 5" w:semiHidden="1" w:unhideWhenUsed="1"/>
-    <w:lsdException w:name="index 6" w:semiHidden="1" w:unhideWhenUsed="1"/>
-    <w:lsdException w:name="index 7" w:semiHidden="1" w:unhideWhenUsed="1"/>
-    <w:lsdException w:name="index 8" w:semiHidden="1" w:unhideWhenUsed="1"/>
-    <w:lsdException w:name="index 9" w:semiHidden="1" w:unhideWhenUsed="1"/>
-    <w:lsdException w:name="toc 1" w:semiHidden="1" w:uiPriority="39" w:unhideWhenUsed="1"/>
-    <w:lsdException w:name="toc 2" w:semiHidden="1" w:uiPriority="39" w:unhideWhenUsed="1"/>
-    <w:lsdException w:name="toc 3" w:semiHidden="1" w:uiPriority="39" w:unhideWhenUsed="1"/>
-    <w:lsdException w:name="toc 4" w:semiHidden="1" w:uiPriority="39" w:unhideWhenUsed="1"/>
-    <w:lsdException w:name="toc 5" w:semiHidden="1" w:uiPriority="39" w:unhideWhenUsed="1"/>
-    <w:lsdException w:name="toc 6" w:semiHidden="1" w:uiPriority="39" w:unhideWhenUsed="1"/>
-    <w:lsdException w:name="toc 7" w:semiHidden="1" w:uiPriority="39" w:unhideWhenUsed="1"/>
-    <w:lsdException w:name="toc 8" w:semiHidden="1" w:uiPriority="39" w:unhideWhenUsed="1"/>
-    <w:lsdException w:name="toc 9" w:semiHidden="1" w:uiPriority="39" w:unhideWhenUsed="1"/>
-    <w:lsdException w:name="Normal Indent" w:semiHidden="1" w:unhideWhenUsed="1"/>
-    <w:lsdException w:name="footnote text" w:semiHidden="1" w:unhideWhenUsed="1"/>
-    <w:lsdException w:name="annotation text" w:semiHidden="1" w:unhideWhenUsed="1"/>
-    <w:lsdException w:name="header" w:semiHidden="1" w:unhideWhenUsed="1"/>
-    <w:lsdException w:name="footer" w:semiHidden="1" w:unhideWhenUsed="1"/>
-    <w:lsdException w:name="index heading" w:semiHidden="1" w:unhideWhenUsed="1"/>
-    <w:lsdException w:name="caption" w:semiHidden="1" w:uiPriority="35" w:unhideWhenUsed="1" w:qFormat="1"/>
-    <w:lsdException w:name="table of figures" w:semiHidden="1" w:unhideWhenUsed="1"/>
-    <w:lsdException w:name="envelope address" w:semiHidden="1" w:unhideWhenUsed="1"/>
-    <w:lsdException w:name="envelope return" w:semiHidden="1" w:unhideWhenUsed="1"/>
-    <w:lsdException w:name="footnote reference" w:semiHidden="1" w:unhideWhenUsed="1"/>
-    <w:lsdException w:name="annotation reference" w:semiHidden="1" w:unhideWhenUsed="1"/>
-    <w:lsdException w:name="line number" w:semiHidden="1" w:unhideWhenUsed="1"/>
-    <w:lsdException w:name="page number" w:semiHidden="1" w:unhideWhenUsed="1"/>
-    <w:lsdException w:name="endnote reference" w:semiHidden="1" w:unhideWhenUsed="1"/>
-    <w:lsdException w:name="endnote text" w:semiHidden="1" w:unhideWhenUsed="1"/>
-    <w:lsdException w:name="table of authorities" w:semiHidden="1" w:unhideWhenUsed="1"/>
-    <w:lsdException w:name="macro" w:semiHidden="1" w:unhideWhenUsed="1"/>
-    <w:lsdException w:name="toa heading" w:semiHidden="1" w:unhideWhenUsed="1"/>
-    <w:lsdException w:name="List" w:semiHidden="1" w:unhideWhenUsed="1"/>
-    <w:lsdException w:name="List Bullet" w:semiHidden="1" w:unhideWhenUsed="1"/>
-    <w:lsdException w:name="List Number" w:semiHidden="1" w:unhideWhenUsed="1"/>
-    <w:lsdException w:name="List 2" w:semiHidden="1" w:unhideWhenUsed="1"/>
-    <w:lsdException w:name="List 3" w:semiHidden="1" w:unhideWhenUsed="1"/>
-    <w:lsdException w:name="List 4" w:semiHidden="1" w:unhideWhenUsed="1"/>
-    <w:lsdException w:name="List 5" w:semiHidden="1" w:unhideWhenUsed="1"/>
-    <w:lsdException w:name="List Bullet 2" w:semiHidden="1" w:unhideWhenUsed="1"/>
-    <w:lsdException w:name="List Bullet 3" w:semiHidden="1" w:unhideWhenUsed="1"/>
-    <w:lsdException w:name="List Bullet 4" w:semiHidden="1" w:unhideWhenUsed="1"/>
-    <w:lsdException w:name="List Bullet 5" w:semiHidden="1" w:unhideWhenUsed="1"/>
-    <w:lsdException w:name="List Number 2" w:semiHidden="1" w:unhideWhenUsed="1"/>
-    <w:lsdException w:name="List Number 3" w:semiHidden="1" w:unhideWhenUsed="1"/>
-    <w:lsdException w:name="List Number 4" w:semiHidden="1" w:unhideWhenUsed="1"/>
-    <w:lsdException w:name="List Number 5" w:semiHidden="1" w:unhideWhenUsed="1"/>
-    <w:lsdException w:name="Title" w:uiPriority="10" w:qFormat="1"/>
-    <w:lsdException w:name="Closing" w:semiHidden="1" w:unhideWhenUsed="1"/>
-    <w:lsdException w:name="Signature" w:semiHidden="1" w:unhideWhenUsed="1"/>
-    <w:lsdException w:name="Default Paragraph Font" w:semiHidden="1" w:uiPriority="1" w:unhideWhenUsed="1"/>
-    <w:lsdException w:name="Body Text" w:semiHidden="1" w:unhideWhenUsed="1"/>
-    <w:lsdException w:name="Body Text Indent" w:semiHidden="1" w:unhideWhenUsed="1"/>
-    <w:lsdException w:name="List Continue" w:semiHidden="1" w:unhideWhenUsed="1"/>
-    <w:lsdException w:name="List Continue 2" w:semiHidden="1" w:unhideWhenUsed="1"/>
-    <w:lsdException w:name="List Continue 3" w:semiHidden="1" w:unhideWhenUsed="1"/>
-    <w:lsdException w:name="List Continue 4" w:semiHidden="1" w:unhideWhenUsed="1"/>
-    <w:lsdException w:name="List Continue 5" w:semiHidden="1" w:unhideWhenUsed="1"/>
-    <w:lsdException w:name="Message Header" w:semiHidden="1" w:unhideWhenUsed="1"/>
-    <w:lsdException w:name="Subtitle" w:uiPriority="11" w:qFormat="1"/>
-    <w:lsdException w:name="Salutation" w:semiHidden="1" w:unhideWhenUsed="1"/>
-    <w:lsdException w:name="Date" w:semiHidden="1" w:unhideWhenUsed="1"/>
-    <w:lsdException w:name="Body Text First Indent" w:semiHidden="1" w:unhideWhenUsed="1"/>
-    <w:lsdException w:name="Body Text First Indent 2" w:semiHidden="1" w:unhideWhenUsed="1"/>
-    <w:lsdException w:name="Note Heading" w:semiHidden="1" w:unhideWhenUsed="1"/>
-    <w:lsdException w:name="Body Text 2" w:semiHidden="1" w:unhideWhenUsed="1"/>
-    <w:lsdException w:name="Body Text 3" w:semiHidden="1" w:unhideWhenUsed="1"/>
-    <w:lsdException w:name="Body Text Indent 2" w:semiHidden="1" w:unhideWhenUsed="1"/>
-    <w:lsdException w:name="Body Text Indent 3" w:semiHidden="1" w:unhideWhenUsed="1"/>
-    <w:lsdException w:name="Block Text" w:semiHidden="1" w:unhideWhenUsed="1"/>
-    <w:lsdException w:name="Hyperlink" w:semiHidden="1" w:unhideWhenUsed="1"/>
-    <w:lsdException w:name="FollowedHyperlink" w:semiHidden="1" w:unhideWhenUsed="1"/>
-    <w:lsdException w:name="Strong" w:uiPriority="22" w:qFormat="1"/>
-    <w:lsdException w:name="Emphasis" w:uiPriority="20" w:qFormat="1"/>
-    <w:lsdException w:name="Document Map" w:semiHidden="1" w:unhideWhenUsed="1"/>
-    <w:lsdException w:name="Plain Text" w:semiHidden="1" w:unhideWhenUsed="1"/>
-    <w:lsdException w:name="E-mail Signature" w:semiHidden="1" w:unhideWhenUsed="1"/>
-    <w:lsdException w:name="HTML Top of Form" w:semiHidden="1" w:unhideWhenUsed="1"/>
-    <w:lsdException w:name="HTML Bottom of Form" w:semiHidden="1" w:unhideWhenUsed="1"/>
-    <w:lsdException w:name="Normal (Web)" w:semiHidden="1" w:unhideWhenUsed="1"/>
-    <w:lsdException w:name="HTML Acronym" w:semiHidden="1" w:unhideWhenUsed="1"/>
-    <w:lsdException w:name="HTML Address" w:semiHidden="1" w:unhideWhenUsed="1"/>
-    <w:lsdException w:name="HTML Cite" w:semiHidden="1" w:unhideWhenUsed="1"/>
-    <w:lsdException w:name="HTML Code" w:semiHidden="1" w:unhideWhenUsed="1"/>
-    <w:lsdException w:name="HTML Definition" w:semiHidden="1" w:unhideWhenUsed="1"/>
-    <w:lsdException w:name="HTML Keyboard" w:semiHidden="1" w:unhideWhenUsed="1"/>
-    <w:lsdException w:name="HTML Preformatted" w:semiHidden="1" w:unhideWhenUsed="1"/>
-    <w:lsdException w:name="HTML Sample" w:semiHidden="1" w:unhideWhenUsed="1"/>
-    <w:lsdException w:name="HTML Typewriter" w:semiHidden="1" w:unhideWhenUsed="1"/>
-    <w:lsdException w:name="HTML Variable" w:semiHidden="1" w:unhideWhenUsed="1"/>
-    <w:lsdException w:name="Normal Table" w:semiHidden="1" w:unhideWhenUsed="1"/>
-    <w:lsdException w:name="annotation subject" w:semiHidden="1" w:unhideWhenUsed="1"/>
-    <w:lsdException w:name="No List" w:semiHidden="1" w:unhideWhenUsed="1"/>
-    <w:lsdException w:name="Outline List 1" w:semiHidden="1" w:unhideWhenUsed="1"/>
-    <w:lsdException w:name="Outline List 2" w:semiHidden="1" w:unhideWhenUsed="1"/>
-    <w:lsdException w:name="Outline List 3" w:semiHidden="1" w:unhideWhenUsed="1"/>
-    <w:lsdException w:name="Table Simple 1" w:semiHidden="1" w:unhideWhenUsed="1"/>
-    <w:lsdException w:name="Table Simple 2" w:semiHidden="1" w:unhideWhenUsed="1"/>
-    <w:lsdException w:name="Table Simple 3" w:semiHidden="1" w:unhideWhenUsed="1"/>
-    <w:lsdException w:name="Table Classic 1" w:semiHidden="1" w:unhideWhenUsed="1"/>
-    <w:lsdException w:name="Table Classic 2" w:semiHidden="1" w:unhideWhenUsed="1"/>
-    <w:lsdException w:name="Table Classic 3" w:semiHidden="1" w:unhideWhenUsed="1"/>
-    <w:lsdException w:name="Table Classic 4" w:semiHidden="1" w:unhideWhenUsed="1"/>
-    <w:lsdException w:name="Table Colorful 1" w:semiHidden="1" w:unhideWhenUsed="1"/>
-    <w:lsdException w:name="Table Colorful 2" w:semiHidden="1" w:unhideWhenUsed="1"/>
-    <w:lsdException w:name="Table Colorful 3" w:semiHidden="1" w:unhideWhenUsed="1"/>
-    <w:lsdException w:name="Table Columns 1" w:semiHidden="1" w:unhideWhenUsed="1"/>
-    <w:lsdException w:name="Table Columns 2" w:semiHidden="1" w:unhideWhenUsed="1"/>
-    <w:lsdException w:name="Table Columns 3" w:semiHidden="1" w:unhideWhenUsed="1"/>
-    <w:lsdException w:name="Table Columns 4" w:semiHidden="1" w:unhideWhenUsed="1"/>
-    <w:lsdException w:name="Table Columns 5" w:semiHidden="1" w:unhideWhenUsed="1"/>
-    <w:lsdException w:name="Table Grid 1" w:semiHidden="1" w:unhideWhenUsed="1"/>
-    <w:lsdException w:name="Table Grid 2" w:semiHidden="1" w:unhideWhenUsed="1"/>
-    <w:lsdException w:name="Table Grid 3" w:semiHidden="1" w:unhideWhenUsed="1"/>
-    <w:lsdException w:name="Table Grid 4" w:semiHidden="1" w:unhideWhenUsed="1"/>
-    <w:lsdException w:name="Table Grid 5" w:semiHidden="1" w:unhideWhenUsed="1"/>
-    <w:lsdException w:name="Table Grid 6" w:semiHidden="1" w:unhideWhenUsed="1"/>
-    <w:lsdException w:name="Table Grid 7" w:semiHidden="1" w:unhideWhenUsed="1"/>
-    <w:lsdException w:name="Table Grid 8" w:semiHidden="1" w:unhideWhenUsed="1"/>
-    <w:lsdException w:name="Table List 1" w:semiHidden="1" w:unhideWhenUsed="1"/>
-    <w:lsdException w:name="Table List 2" w:semiHidden="1" w:unhideWhenUsed="1"/>
-    <w:lsdException w:name="Table List 3" w:semiHidden="1" w:unhideWhenUsed="1"/>
-    <w:lsdException w:name="Table List 4" w:semiHidden="1" w:unhideWhenUsed="1"/>
-    <w:lsdException w:name="Table List 5" w:semiHidden="1" w:unhideWhenUsed="1"/>
-    <w:lsdException w:name="Table List 6" w:semiHidden="1" w:unhideWhenUsed="1"/>
-    <w:lsdException w:name="Table List 7" w:semiHidden="1" w:unhideWhenUsed="1"/>
-    <w:lsdException w:name="Table List 8" w:semiHidden="1" w:unhideWhenUsed="1"/>
-    <w:lsdException w:name="Table 3D effects 1" w:semiHidden="1" w:unhideWhenUsed="1"/>
-    <w:lsdException w:name="Table 3D effects 2" w:semiHidden="1" w:unhideWhenUsed="1"/>
-    <w:lsdException w:name="Table 3D effects 3" w:semiHidden="1" w:unhideWhenUsed="1"/>
-    <w:lsdException w:name="Table Contemporary" w:semiHidden="1" w:unhideWhenUsed="1"/>
-    <w:lsdException w:name="Table Elegant" w:semiHidden="1" w:unhideWhenUsed="1"/>
-    <w:lsdException w:name="Table Professional" w:semiHidden="1" w:unhideWhenUsed="1"/>
-    <w:lsdException w:name="Table Subtle 1" w:semiHidden="1" w:unhideWhenUsed="1"/>
-    <w:lsdException w:name="Table Subtle 2" w:semiHidden="1" w:unhideWhenUsed="1"/>
-    <w:lsdException w:name="Table Web 1" w:semiHidden="1" w:unhideWhenUsed="1"/>
-    <w:lsdException w:name="Table Web 2" w:semiHidden="1" w:unhideWhenUsed="1"/>
-    <w:lsdException w:name="Table Web 3" w:semiHidden="1" w:unhideWhenUsed="1"/>
-    <w:lsdException w:name="Balloon Text" w:semiHidden="1" w:unhideWhenUsed="1"/>
-    <w:lsdException w:name="Table Grid" w:uiPriority="39"/>
-    <w:lsdException w:name="Table Theme" w:semiHidden="1" w:unhideWhenUsed="1"/>
-    <w:lsdException w:name="Placeholder Text" w:semiHidden="1"/>
-    <w:lsdException w:name="No Spacing" w:uiPriority="1" w:qFormat="1"/>
-    <w:lsdException w:name="Light Shading" w:uiPriority="60"/>
-    <w:lsdException w:name="Light List" w:uiPriority="61"/>
-    <w:lsdException w:name="Light Grid" w:uiPriority="62"/>
-    <w:lsdException w:name="Medium Shading 1" w:uiPriority="63"/>
-    <w:lsdException w:name="Medium Shading 2" w:uiPriority="64"/>
-    <w:lsdException w:name="Medium List 1" w:uiPriority="65"/>
-    <w:lsdException w:name="Medium List 2" w:uiPriority="66"/>
-    <w:lsdException w:name="Medium Grid 1" w:uiPriority="67"/>
-    <w:lsdException w:name="Medium Grid 2" w:uiPriority="68"/>
-    <w:lsdException w:name="Medium Grid 3" w:uiPriority="69"/>
-    <w:lsdException w:name="Dark List" w:uiPriority="70"/>
-    <w:lsdException w:name="Colorful Shading" w:uiPriority="71"/>
-    <w:lsdException w:name="Colorful List" w:uiPriority="72"/>
-    <w:lsdException w:name="Colorful Grid" w:uiPriority="73"/>
-    <w:lsdException w:name="Light Shading Accent 1" w:uiPriority="60"/>
-    <w:lsdException w:name="Light List Accent 1" w:uiPriority="61"/>
-    <w:lsdException w:name="Light Grid Accent 1" w:uiPriority="62"/>
-    <w:lsdException w:name="Medium Shading 1 Accent 1" w:uiPriority="63"/>
-    <w:lsdException w:name="Medium Shading 2 Accent 1" w:uiPriority="64"/>
-    <w:lsdException w:name="Medium List 1 Accent 1" w:uiPriority="65"/>
-    <w:lsdException w:name="Revision" w:semiHidden="1"/>
-    <w:lsdException w:name="List Paragraph" w:uiPriority="34" w:qFormat="1"/>
-    <w:lsdException w:name="Quote" w:uiPriority="29" w:qFormat="1"/>
-    <w:lsdException w:name="Intense Quote" w:uiPriority="30" w:qFormat="1"/>
-    <w:lsdException w:name="Medium List 2 Accent 1" w:uiPriority="66"/>
-    <w:lsdException w:name="Medium Grid 1 Accent 1" w:uiPriority="67"/>
-    <w:lsdException w:name="Medium Grid 2 Accent 1" w:uiPriority="68"/>
-    <w:lsdException w:name="Medium Grid 3 Accent 1" w:uiPriority="69"/>
-    <w:lsdException w:name="Dark List Accent 1" w:uiPriority="70"/>
-    <w:lsdException w:name="Colorful Shading Accent 1" w:uiPriority="71"/>
-    <w:lsdException w:name="Colorful List Accent 1" w:uiPriority="72"/>
-    <w:lsdException w:name="Colorful Grid Accent 1" w:uiPriority="73"/>
-    <w:lsdException w:name="Light Shading Accent 2" w:uiPriority="60"/>
-    <w:lsdException w:name="Light List Accent 2" w:uiPriority="61"/>
-    <w:lsdException w:name="Light Grid Accent 2" w:uiPriority="62"/>
-    <w:lsdException w:name="Medium Shading 1 Accent 2" w:uiPriority="63"/>
-    <w:lsdException w:name="Medium Shading 2 Accent 2" w:uiPriority="64"/>
-    <w:lsdException w:name="Medium List 1 Accent 2" w:uiPriority="65"/>
-    <w:lsdException w:name="Medium List 2 Accent 2" w:uiPriority="66"/>
-    <w:lsdException w:name="Medium Grid 1 Accent 2" w:uiPriority="67"/>
-    <w:lsdException w:name="Medium Grid 2 Accent 2" w:uiPriority="68"/>
-    <w:lsdException w:name="Medium Grid 3 Accent 2" w:uiPriority="69"/>
-    <w:lsdException w:name="Dark List Accent 2" w:uiPriority="70"/>
-    <w:lsdException w:name="Colorful Shading Accent 2" w:uiPriority="71"/>
-    <w:lsdException w:name="Colorful List Accent 2" w:uiPriority="72"/>
-    <w:lsdException w:name="Colorful Grid Accent 2" w:uiPriority="73"/>
-    <w:lsdException w:name="Light Shading Accent 3" w:uiPriority="60"/>
-    <w:lsdException w:name="Light List Accent 3" w:uiPriority="61"/>
-    <w:lsdException w:name="Light Grid Accent 3" w:uiPriority="62"/>
-    <w:lsdException w:name="Medium Shading 1 Accent 3" w:uiPriority="63"/>
-    <w:lsdException w:name="Medium Shading 2 Accent 3" w:uiPriority="64"/>
-    <w:lsdException w:name="Medium List 1 Accent 3" w:uiPriority="65"/>
-    <w:lsdException w:name="Medium List 2 Accent 3" w:uiPriority="66"/>
-    <w:lsdException w:name="Medium Grid 1 Accent 3" w:uiPriority="67"/>
-    <w:lsdException w:name="Medium Grid 2 Accent 3" w:uiPriority="68"/>
-    <w:lsdException w:name="Medium Grid 3 Accent 3" w:uiPriority="69"/>
-    <w:lsdException w:name="Dark List Accent 3" w:uiPriority="70"/>
-    <w:lsdException w:name="Colorful Shading Accent 3" w:uiPriority="71"/>
-    <w:lsdException w:name="Colorful List Accent 3" w:uiPriority="72"/>
-    <w:lsdException w:name="Colorful Grid Accent 3" w:uiPriority="73"/>
-    <w:lsdException w:name="Light Shading Accent 4" w:uiPriority="60"/>
-    <w:lsdException w:name="Light List Accent 4" w:uiPriority="61"/>
-    <w:lsdException w:name="Light Grid Accent 4" w:uiPriority="62"/>
-    <w:lsdException w:name="Medium Shading 1 Accent 4" w:uiPriority="63"/>
-    <w:lsdException w:name="Medium Shading 2 Accent 4" w:uiPriority="64"/>
-    <w:lsdException w:name="Medium List 1 Accent 4" w:uiPriority="65"/>
-    <w:lsdException w:name="Medium List 2 Accent 4" w:uiPriority="66"/>
-    <w:lsdException w:name="Medium Grid 1 Accent 4" w:uiPriority="67"/>
-    <w:lsdException w:name="Medium Grid 2 Accent 4" w:uiPriority="68"/>
-    <w:lsdException w:name="Medium Grid 3 Accent 4" w:uiPriority="69"/>
-    <w:lsdException w:name="Dark List Accent 4" w:uiPriority="70"/>
-    <w:lsdException w:name="Colorful Shading Accent 4" w:uiPriority="71"/>
-    <w:lsdException w:name="Colorful List Accent 4" w:uiPriority="72"/>
-    <w:lsdException w:name="Colorful Grid Accent 4" w:uiPriority="73"/>
-    <w:lsdException w:name="Light Shading Accent 5" w:uiPriority="60"/>
-    <w:lsdException w:name="Light List Accent 5" w:uiPriority="61"/>
-    <w:lsdException w:name="Light Grid Accent 5" w:uiPriority="62"/>
-    <w:lsdException w:name="Medium Shading 1 Accent 5" w:uiPriority="63"/>
-    <w:lsdException w:name="Medium Shading 2 Accent 5" w:uiPriority="64"/>
-    <w:lsdException w:name="Medium List 1 Accent 5" w:uiPriority="65"/>
-    <w:lsdException w:name="Medium List 2 Accent 5" w:uiPriority="66"/>
-    <w:lsdException w:name="Medium Grid 1 Accent 5" w:uiPriority="67"/>
-    <w:lsdException w:name="Medium Grid 2 Accent 5" w:uiPriority="68"/>
-    <w:lsdException w:name="Medium Grid 3 Accent 5" w:uiPriority="69"/>
-    <w:lsdException w:name="Dark List Accent 5" w:uiPriority="70"/>
-    <w:lsdException w:name="Colorful Shading Accent 5" w:uiPriority="71"/>
-    <w:lsdException w:name="Colorful List Accent 5" w:uiPriority="72"/>
-    <w:lsdException w:name="Colorful Grid Accent 5" w:uiPriority="73"/>
-    <w:lsdException w:name="Light Shading Accent 6" w:uiPriority="60"/>
-    <w:lsdException w:name="Light List Accent 6" w:uiPriority="61"/>
-    <w:lsdException w:name="Light Grid Accent 6" w:uiPriority="62"/>
-    <w:lsdException w:name="Medium Shading 1 Accent 6" w:uiPriority="63"/>
-    <w:lsdException w:name="Medium Shading 2 Accent 6" w:uiPriority="64"/>
-    <w:lsdException w:name="Medium List 1 Accent 6" w:uiPriority="65"/>
-    <w:lsdException w:name="Medium List 2 Accent 6" w:uiPriority="66"/>
-    <w:lsdException w:name="Medium Grid 1 Accent 6" w:uiPriority="67"/>
-    <w:lsdException w:name="Medium Grid 2 Accent 6" w:uiPriority="68"/>
-    <w:lsdException w:name="Medium Grid 3 Accent 6" w:uiPriority="69"/>
-    <w:lsdException w:name="Dark List Accent 6" w:uiPriority="70"/>
-    <w:lsdException w:name="Colorful Shading Accent 6" w:uiPriority="71"/>
-    <w:lsdException w:name="Colorful List Accent 6" w:uiPriority="72"/>
-    <w:lsdException w:name="Colorful Grid Accent 6" w:uiPriority="73"/>
-    <w:lsdException w:name="Subtle Emphasis" w:uiPriority="19" w:qFormat="1"/>
-    <w:lsdException w:name="Intense Emphasis" w:uiPriority="21" w:qFormat="1"/>
-    <w:lsdException w:name="Subtle Reference" w:uiPriority="31" w:qFormat="1"/>
-    <w:lsdException w:name="Intense Reference" w:uiPriority="32" w:qFormat="1"/>
-    <w:lsdException w:name="Book Title" w:uiPriority="33" w:qFormat="1"/>
-    <w:lsdException w:name="Bibliography" w:semiHidden="1" w:uiPriority="37" w:unhideWhenUsed="1"/>
-    <w:lsdException w:name="TOC Heading" w:semiHidden="1" w:uiPriority="39" w:unhideWhenUsed="1" w:qFormat="1"/>
-    <w:lsdException w:name="Plain Table 1" w:uiPriority="41"/>
-    <w:lsdException w:name="Plain Table 2" w:uiPriority="42"/>
-    <w:lsdException w:name="Plain Table 3" w:uiPriority="43"/>
-    <w:lsdException w:name="Plain Table 4" w:uiPriority="44"/>
-    <w:lsdException w:name="Plain Table 5" w:uiPriority="45"/>
-    <w:lsdException w:name="Grid Table Light" w:uiPriority="40"/>
-    <w:lsdException w:name="Grid Table 1 Light" w:uiPriority="46"/>
-    <w:lsdException w:name="Grid Table 2" w:uiPriority="47"/>
-    <w:lsdException w:name="Grid Table 3" w:uiPriority="48"/>
-    <w:lsdException w:name="Grid Table 4" w:uiPriority="49"/>
-    <w:lsdException w:name="Grid Table 5 Dark" w:uiPriority="50"/>
-    <w:lsdException w:name="Grid Table 6 Colorful" w:uiPriority="51"/>
-    <w:lsdException w:name="Grid Table 7 Colorful" w:uiPriority="52"/>
-    <w:lsdException w:name="Grid Table 1 Light Accent 1" w:uiPriority="46"/>
-    <w:lsdException w:name="Grid Table 2 Accent 1" w:uiPriority="47"/>
-    <w:lsdException w:name="Grid Table 3 Accent 1" w:uiPriority="48"/>
-    <w:lsdException w:name="Grid Table 4 Accent 1" w:uiPriority="49"/>
-    <w:lsdException w:name="Grid Table 5 Dark Accent 1" w:uiPriority="50"/>
-    <w:lsdException w:name="Grid Table 6 Colorful Accent 1" w:uiPriority="51"/>
-    <w:lsdException w:name="Grid Table 7 Colorful Accent 1" w:uiPriority="52"/>
-    <w:lsdException w:name="Grid Table 1 Light Accent 2" w:uiPriority="46"/>
-    <w:lsdException w:name="Grid Table 2 Accent 2" w:uiPriority="47"/>
-    <w:lsdException w:name="Grid Table 3 Accent 2" w:uiPriority="48"/>
-    <w:lsdException w:name="Grid Table 4 Accent 2" w:uiPriority="49"/>
-    <w:lsdException w:name="Grid Table 5 Dark Accent 2" w:uiPriority="50"/>
-    <w:lsdException w:name="Grid Table 6 Colorful Accent 2" w:uiPriority="51"/>
-    <w:lsdException w:name="Grid Table 7 Colorful Accent 2" w:uiPriority="52"/>
-    <w:lsdException w:name="Grid Table 1 Light Accent 3" w:uiPriority="46"/>
-    <w:lsdException w:name="Grid Table 2 Accent 3" w:uiPriority="47"/>
-    <w:lsdException w:name="Grid Table 3 Accent 3" w:uiPriority="48"/>
-    <w:lsdException w:name="Grid Table 4 Accent 3" w:uiPriority="49"/>
-    <w:lsdException w:name="Grid Table 5 Dark Accent 3" w:uiPriority="50"/>
-    <w:lsdException w:name="Grid Table 6 Colorful Accent 3" w:uiPriority="51"/>
-    <w:lsdException w:name="Grid Table 7 Colorful Accent 3" w:uiPriority="52"/>
-    <w:lsdException w:name="Grid Table 1 Light Accent 4" w:uiPriority="46"/>
-    <w:lsdException w:name="Grid Table 2 Accent 4" w:uiPriority="47"/>
-    <w:lsdException w:name="Grid Table 3 Accent 4" w:uiPriority="48"/>
-    <w:lsdException w:name="Grid Table 4 Accent 4" w:uiPriority="49"/>
-    <w:lsdException w:name="Grid Table 5 Dark Accent 4" w:uiPriority="50"/>
-    <w:lsdException w:name="Grid Table 6 Colorful Accent 4" w:uiPriority="51"/>
-    <w:lsdException w:name="Grid Table 7 Colorful Accent 4" w:uiPriority="52"/>
-    <w:lsdException w:name="Grid Table 1 Light Accent 5" w:uiPriority="46"/>
-    <w:lsdException w:name="Grid Table 2 Accent 5" w:uiPriority="47"/>
-    <w:lsdException w:name="Grid Table 3 Accent 5" w:uiPriority="48"/>
-    <w:lsdException w:name="Grid Table 4 Accent 5" w:uiPriority="49"/>
-    <w:lsdException w:name="Grid Table 5 Dark Accent 5" w:uiPriority="50"/>
-    <w:lsdException w:name="Grid Table 6 Colorful Accent 5" w:uiPriority="51"/>
-    <w:lsdException w:name="Grid Table 7 Colorful Accent 5" w:uiPriority="52"/>
-    <w:lsdException w:name="Grid Table 1 Light Accent 6" w:uiPriority="46"/>
-    <w:lsdException w:name="Grid Table 2 Accent 6" w:uiPriority="47"/>
-    <w:lsdException w:name="Grid Table 3 Accent 6" w:uiPriority="48"/>
-    <w:lsdException w:name="Grid Table 4 Accent 6" w:uiPriority="49"/>
-    <w:lsdException w:name="Grid Table 5 Dark Accent 6" w:uiPriority="50"/>
-    <w:lsdException w:name="Grid Table 6 Colorful Accent 6" w:uiPriority="51"/>
-    <w:lsdException w:name="Grid Table 7 Colorful Accent 6" w:uiPriority="52"/>
-    <w:lsdException w:name="List Table 1 Light" w:uiPriority="46"/>
-    <w:lsdException w:name="List Table 2" w:uiPriority="47"/>
-    <w:lsdException w:name="List Table 3" w:uiPriority="48"/>
-    <w:lsdException w:name="List Table 4" w:uiPriority="49"/>
-    <w:lsdException w:name="List Table 5 Dark" w:uiPriority="50"/>
-    <w:lsdException w:name="List Table 6 Colorful" w:uiPriority="51"/>
-    <w:lsdException w:name="List Table 7 Colorful" w:uiPriority="52"/>
-    <w:lsdException w:name="List Table 1 Light Accent 1" w:uiPriority="46"/>
-    <w:lsdException w:name="List Table 2 Accent 1" w:uiPriority="47"/>
-    <w:lsdException w:name="List Table 3 Accent 1" w:uiPriority="48"/>
-    <w:lsdException w:name="List Table 4 Accent 1" w:uiPriority="49"/>
-    <w:lsdException w:name="List Table 5 Dark Accent 1" w:uiPriority="50"/>
-    <w:lsdException w:name="List Table 6 Colorful Accent 1" w:uiPriority="51"/>
-    <w:lsdException w:name="List Table 7 Colorful Accent 1" w:uiPriority="52"/>
-    <w:lsdException w:name="List Table 1 Light Accent 2" w:uiPriority="46"/>
-    <w:lsdException w:name="List Table 2 Accent 2" w:uiPriority="47"/>
-    <w:lsdException w:name="List Table 3 Accent 2" w:uiPriority="48"/>
-    <w:lsdException w:name="List Table 4 Accent 2" w:uiPriority="49"/>
-    <w:lsdException w:name="List Table 5 Dark Accent 2" w:uiPriority="50"/>
-    <w:lsdException w:name="List Table 6 Colorful Accent 2" w:uiPriority="51"/>
-    <w:lsdException w:name="List Table 7 Colorful Accent 2" w:uiPriority="52"/>
-    <w:lsdException w:name="List Table 1 Light Accent 3" w:uiPriority="46"/>
-    <w:lsdException w:name="List Table 2 Accent 3" w:uiPriority="47"/>
-    <w:lsdException w:name="List Table 3 Accent 3" w:uiPriority="48"/>
-    <w:lsdException w:name="List Table 4 Accent 3" w:uiPriority="49"/>
-    <w:lsdException w:name="List Table 5 Dark Accent 3" w:uiPriority="50"/>
-    <w:lsdException w:name="List Table 6 Colorful Accent 3" w:uiPriority="51"/>
-    <w:lsdException w:name="List Table 7 Colorful Accent 3" w:uiPriority="52"/>
-    <w:lsdException w:name="List Table 1 Light Accent 4" w:uiPriority="46"/>
-    <w:lsdException w:name="List Table 2 Accent 4" w:uiPriority="47"/>
-    <w:lsdException w:name="List Table 3 Accent 4" w:uiPriority="48"/>
-    <w:lsdException w:name="List Table 4 Accent 4" w:uiPriority="49"/>
-    <w:lsdException w:name="List Table 5 Dark Accent 4" w:uiPriority="50"/>
-    <w:lsdException w:name="List Table 6 Colorful Accent 4" w:uiPriority="51"/>
-    <w:lsdException w:name="List Table 7 Colorful Accent 4" w:uiPriority="52"/>
-    <w:lsdException w:name="List Table 1 Light Accent 5" w:uiPriority="46"/>
-    <w:lsdException w:name="List Table 2 Accent 5" w:uiPriority="47"/>
-    <w:lsdException w:name="List Table 3 Accent 5" w:uiPriority="48"/>
-    <w:lsdException w:name="List Table 4 Accent 5" w:uiPriority="49"/>
-    <w:lsdException w:name="List Table 5 Dark Accent 5" w:uiPriority="50"/>
-    <w:lsdException w:name="List Table 6 Colorful Accent 5" w:uiPriority="51"/>
-    <w:lsdException w:name="List Table 7 Colorful Accent 5" w:uiPriority="52"/>
-    <w:lsdException w:name="List Table 1 Light Accent 6" w:uiPriority="46"/>
-    <w:lsdException w:name="List Table 2 Accent 6" w:uiPriority="47"/>
-    <w:lsdException w:name="List Table 3 Accent 6" w:uiPriority="48"/>
-    <w:lsdException w:name="List Table 4 Accent 6" w:uiPriority="49"/>
-    <w:lsdException w:name="List Table 5 Dark Accent 6" w:uiPriority="50"/>
-    <w:lsdException w:name="List Table 6 Colorful Accent 6" w:uiPriority="51"/>
-    <w:lsdException w:name="List Table 7 Colorful Accent 6" w:uiPriority="52"/>
+  <w:latentStyles w:defLockedState="0" w:defUIPriority="99" w:defSemiHidden="1" w:defUnhideWhenUsed="1" w:defQFormat="0" w:count="267">
+    <w:lsdException w:name="Normal" w:semiHidden="0" w:uiPriority="0" w:unhideWhenUsed="0" w:qFormat="1"/>
+    <w:lsdException w:name="heading 1" w:semiHidden="0" w:uiPriority="9" w:unhideWhenUsed="0" w:qFormat="1"/>
+    <w:lsdException w:name="heading 2" w:uiPriority="9" w:qFormat="1"/>
+    <w:lsdException w:name="heading 3" w:uiPriority="9" w:qFormat="1"/>
+    <w:lsdException w:name="heading 4" w:uiPriority="9" w:qFormat="1"/>
+    <w:lsdException w:name="heading 5" w:uiPriority="9" w:qFormat="1"/>
+    <w:lsdException w:name="heading 6" w:uiPriority="9" w:qFormat="1"/>
+    <w:lsdException w:name="heading 7" w:uiPriority="9" w:qFormat="1"/>
+    <w:lsdException w:name="heading 8" w:uiPriority="9" w:qFormat="1"/>
+    <w:lsdException w:name="heading 9" w:uiPriority="9" w:qFormat="1"/>
+    <w:lsdException w:name="toc 1" w:uiPriority="39"/>
+    <w:lsdException w:name="toc 2" w:uiPriority="39"/>
+    <w:lsdException w:name="toc 3" w:uiPriority="39"/>
+    <w:lsdException w:name="toc 4" w:uiPriority="39"/>
+    <w:lsdException w:name="toc 5" w:uiPriority="39"/>
+    <w:lsdException w:name="toc 6" w:uiPriority="39"/>
+    <w:lsdException w:name="toc 7" w:uiPriority="39"/>
+    <w:lsdException w:name="toc 8" w:uiPriority="39"/>
+    <w:lsdException w:name="toc 9" w:uiPriority="39"/>
+    <w:lsdException w:name="caption" w:uiPriority="35" w:qFormat="1"/>
+    <w:lsdException w:name="Title" w:semiHidden="0" w:uiPriority="10" w:unhideWhenUsed="0" w:qFormat="1"/>
+    <w:lsdException w:name="Default Paragraph Font" w:uiPriority="1"/>
+    <w:lsdException w:name="Subtitle" w:semiHidden="0" w:uiPriority="11" w:unhideWhenUsed="0" w:qFormat="1"/>
+    <w:lsdException w:name="Strong" w:semiHidden="0" w:uiPriority="22" w:unhideWhenUsed="0" w:qFormat="1"/>
+    <w:lsdException w:name="Emphasis" w:semiHidden="0" w:uiPriority="20" w:unhideWhenUsed="0" w:qFormat="1"/>
+    <w:lsdException w:name="Table Grid" w:semiHidden="0" w:uiPriority="39" w:unhideWhenUsed="0"/>
+    <w:lsdException w:name="Placeholder Text" w:unhideWhenUsed="0"/>
+    <w:lsdException w:name="No Spacing" w:semiHidden="0" w:uiPriority="1" w:unhideWhenUsed="0" w:qFormat="1"/>
+    <w:lsdException w:name="Light Shading" w:semiHidden="0" w:uiPriority="60" w:unhideWhenUsed="0"/>
+    <w:lsdException w:name="Light List" w:semiHidden="0" w:uiPriority="61" w:unhideWhenUsed="0"/>
+    <w:lsdException w:name="Light Grid" w:semiHidden="0" w:uiPriority="62" w:unhideWhenUsed="0"/>
+    <w:lsdException w:name="Medium Shading 1" w:semiHidden="0" w:uiPriority="63" w:unhideWhenUsed="0"/>
+    <w:lsdException w:name="Medium Shading 2" w:semiHidden="0" w:uiPriority="64" w:unhideWhenUsed="0"/>
+    <w:lsdException w:name="Medium List 1" w:semiHidden="0" w:uiPriority="65" w:unhideWhenUsed="0"/>
+    <w:lsdException w:name="Medium List 2" w:semiHidden="0" w:uiPriority="66" w:unhideWhenUsed="0"/>
+    <w:lsdException w:name="Medium Grid 1" w:semiHidden="0" w:uiPriority="67" w:unhideWhenUsed="0"/>
+    <w:lsdException w:name="Medium Grid 2" w:semiHidden="0" w:uiPriority="68" w:unhideWhenUsed="0"/>
+    <w:lsdException w:name="Medium Grid 3" w:semiHidden="0" w:uiPriority="69" w:unhideWhenUsed="0"/>
+    <w:lsdException w:name="Dark List" w:semiHidden="0" w:uiPriority="70" w:unhideWhenUsed="0"/>
+    <w:lsdException w:name="Colorful Shading" w:semiHidden="0" w:uiPriority="71" w:unhideWhenUsed="0"/>
+    <w:lsdException w:name="Colorful List" w:semiHidden="0" w:uiPriority="72" w:unhideWhenUsed="0"/>
+    <w:lsdException w:name="Colorful Grid" w:semiHidden="0" w:uiPriority="73" w:unhideWhenUsed="0"/>
+    <w:lsdException w:name="Light Shading Accent 1" w:semiHidden="0" w:uiPriority="60" w:unhideWhenUsed="0"/>
+    <w:lsdException w:name="Light List Accent 1" w:semiHidden="0" w:uiPriority="61" w:unhideWhenUsed="0"/>
+    <w:lsdException w:name="Light Grid Accent 1" w:semiHidden="0" w:uiPriority="62" w:unhideWhenUsed="0"/>
+    <w:lsdException w:name="Medium Shading 1 Accent 1" w:semiHidden="0" w:uiPriority="63" w:unhideWhenUsed="0"/>
+    <w:lsdException w:name="Medium Shading 2 Accent 1" w:semiHidden="0" w:uiPriority="64" w:unhideWhenUsed="0"/>
+    <w:lsdException w:name="Medium List 1 Accent 1" w:semiHidden="0" w:uiPriority="65" w:unhideWhenUsed="0"/>
+    <w:lsdException w:name="Revision" w:unhideWhenUsed="0"/>
+    <w:lsdException w:name="List Paragraph" w:semiHidden="0" w:uiPriority="34" w:unhideWhenUsed="0" w:qFormat="1"/>
+    <w:lsdException w:name="Quote" w:semiHidden="0" w:uiPriority="29" w:unhideWhenUsed="0" w:qFormat="1"/>
+    <w:lsdException w:name="Intense Quote" w:semiHidden="0" w:uiPriority="30" w:unhideWhenUsed="0" w:qFormat="1"/>
+    <w:lsdException w:name="Medium List 2 Accent 1" w:semiHidden="0" w:uiPriority="66" w:unhideWhenUsed="0"/>
+    <w:lsdException w:name="Medium Grid 1 Accent 1" w:semiHidden="0" w:uiPriority="67" w:unhideWhenUsed="0"/>
+    <w:lsdException w:name="Medium Grid 2 Accent 1" w:semiHidden="0" w:uiPriority="68" w:unhideWhenUsed="0"/>
+    <w:lsdException w:name="Medium Grid 3 Accent 1" w:semiHidden="0" w:uiPriority="69" w:unhideWhenUsed="0"/>
+    <w:lsdException w:name="Dark List Accent 1" w:semiHidden="0" w:uiPriority="70" w:unhideWhenUsed="0"/>
+    <w:lsdException w:name="Colorful Shading Accent 1" w:semiHidden="0" w:uiPriority="71" w:unhideWhenUsed="0"/>
+    <w:lsdException w:name="Colorful List Accent 1" w:semiHidden="0" w:uiPriority="72" w:unhideWhenUsed="0"/>
+    <w:lsdException w:name="Colorful Grid Accent 1" w:semiHidden="0" w:uiPriority="73" w:unhideWhenUsed="0"/>
+    <w:lsdException w:name="Light Shading Accent 2" w:semiHidden="0" w:uiPriority="60" w:unhideWhenUsed="0"/>
+    <w:lsdException w:name="Light List Accent 2" w:semiHidden="0" w:uiPriority="61" w:unhideWhenUsed="0"/>
+    <w:lsdException w:name="Light Grid Accent 2" w:semiHidden="0" w:uiPriority="62" w:unhideWhenUsed="0"/>
+    <w:lsdException w:name="Medium Shading 1 Accent 2" w:semiHidden="0" w:uiPriority="63" w:unhideWhenUsed="0"/>
+    <w:lsdException w:name="Medium Shading 2 Accent 2" w:semiHidden="0" w:uiPriority="64" w:unhideWhenUsed="0"/>
+    <w:lsdException w:name="Medium List 1 Accent 2" w:semiHidden="0" w:uiPriority="65" w:unhideWhenUsed="0"/>
+    <w:lsdException w:name="Medium List 2 Accent 2" w:semiHidden="0" w:uiPriority="66" w:unhideWhenUsed="0"/>
+    <w:lsdException w:name="Medium Grid 1 Accent 2" w:semiHidden="0" w:uiPriority="67" w:unhideWhenUsed="0"/>
+    <w:lsdException w:name="Medium Grid 2 Accent 2" w:semiHidden="0" w:uiPriority="68" w:unhideWhenUsed="0"/>
+    <w:lsdException w:name="Medium Grid 3 Accent 2" w:semiHidden="0" w:uiPriority="69" w:unhideWhenUsed="0"/>
+    <w:lsdException w:name="Dark List Accent 2" w:semiHidden="0" w:uiPriority="70" w:unhideWhenUsed="0"/>
+    <w:lsdException w:name="Colorful Shading Accent 2" w:semiHidden="0" w:uiPriority="71" w:unhideWhenUsed="0"/>
+    <w:lsdException w:name="Colorful List Accent 2" w:semiHidden="0" w:uiPriority="72" w:unhideWhenUsed="0"/>
+    <w:lsdException w:name="Colorful Grid Accent 2" w:semiHidden="0" w:uiPriority="73" w:unhideWhenUsed="0"/>
+    <w:lsdException w:name="Light Shading Accent 3" w:semiHidden="0" w:uiPriority="60" w:unhideWhenUsed="0"/>
+    <w:lsdException w:name="Light List Accent 3" w:semiHidden="0" w:uiPriority="61" w:unhideWhenUsed="0"/>
+    <w:lsdException w:name="Light Grid Accent 3" w:semiHidden="0" w:uiPriority="62" w:unhideWhenUsed="0"/>
+    <w:lsdException w:name="Medium Shading 1 Accent 3" w:semiHidden="0" w:uiPriority="63" w:unhideWhenUsed="0"/>
+    <w:lsdException w:name="Medium Shading 2 Accent 3" w:semiHidden="0" w:uiPriority="64" w:unhideWhenUsed="0"/>
+    <w:lsdException w:name="Medium List 1 Accent 3" w:semiHidden="0" w:uiPriority="65" w:unhideWhenUsed="0"/>
+    <w:lsdException w:name="Medium List 2 Accent 3" w:semiHidden="0" w:uiPriority="66" w:unhideWhenUsed="0"/>
+    <w:lsdException w:name="Medium Grid 1 Accent 3" w:semiHidden="0" w:uiPriority="67" w:unhideWhenUsed="0"/>
+    <w:lsdException w:name="Medium Grid 2 Accent 3" w:semiHidden="0" w:uiPriority="68" w:unhideWhenUsed="0"/>
+    <w:lsdException w:name="Medium Grid 3 Accent 3" w:semiHidden="0" w:uiPriority="69" w:unhideWhenUsed="0"/>
+    <w:lsdException w:name="Dark List Accent 3" w:semiHidden="0" w:uiPriority="70" w:unhideWhenUsed="0"/>
+    <w:lsdException w:name="Colorful Shading Accent 3" w:semiHidden="0" w:uiPriority="71" w:unhideWhenUsed="0"/>
+    <w:lsdException w:name="Colorful List Accent 3" w:semiHidden="0" w:uiPriority="72" w:unhideWhenUsed="0"/>
+    <w:lsdException w:name="Colorful Grid Accent 3" w:semiHidden="0" w:uiPriority="73" w:unhideWhenUsed="0"/>
+    <w:lsdException w:name="Light Shading Accent 4" w:semiHidden="0" w:uiPriority="60" w:unhideWhenUsed="0"/>
+    <w:lsdException w:name="Light List Accent 4" w:semiHidden="0" w:uiPriority="61" w:unhideWhenUsed="0"/>
+    <w:lsdException w:name="Light Grid Accent 4" w:semiHidden="0" w:uiPriority="62" w:unhideWhenUsed="0"/>
+    <w:lsdException w:name="Medium Shading 1 Accent 4" w:semiHidden="0" w:uiPriority="63" w:unhideWhenUsed="0"/>
+    <w:lsdException w:name="Medium Shading 2 Accent 4" w:semiHidden="0" w:uiPriority="64" w:unhideWhenUsed="0"/>
+    <w:lsdException w:name="Medium List 1 Accent 4" w:semiHidden="0" w:uiPriority="65" w:unhideWhenUsed="0"/>
+    <w:lsdException w:name="Medium List 2 Accent 4" w:semiHidden="0" w:uiPriority="66" w:unhideWhenUsed="0"/>
+    <w:lsdException w:name="Medium Grid 1 Accent 4" w:semiHidden="0" w:uiPriority="67" w:unhideWhenUsed="0"/>
+    <w:lsdException w:name="Medium Grid 2 Accent 4" w:semiHidden="0" w:uiPriority="68" w:unhideWhenUsed="0"/>
+    <w:lsdException w:name="Medium Grid 3 Accent 4" w:semiHidden="0" w:uiPriority="69" w:unhideWhenUsed="0"/>
+    <w:lsdException w:name="Dark List Accent 4" w:semiHidden="0" w:uiPriority="70" w:unhideWhenUsed="0"/>
+    <w:lsdException w:name="Colorful Shading Accent 4" w:semiHidden="0" w:uiPriority="71" w:unhideWhenUsed="0"/>
+    <w:lsdException w:name="Colorful List Accent 4" w:semiHidden="0" w:uiPriority="72" w:unhideWhenUsed="0"/>
+    <w:lsdException w:name="Colorful Grid Accent 4" w:semiHidden="0" w:uiPriority="73" w:unhideWhenUsed="0"/>
+    <w:lsdException w:name="Light Shading Accent 5" w:semiHidden="0" w:uiPriority="60" w:unhideWhenUsed="0"/>
+    <w:lsdException w:name="Light List Accent 5" w:semiHidden="0" w:uiPriority="61" w:unhideWhenUsed="0"/>
+    <w:lsdException w:name="Light Grid Accent 5" w:semiHidden="0" w:uiPriority="62" w:unhideWhenUsed="0"/>
+    <w:lsdException w:name="Medium Shading 1 Accent 5" w:semiHidden="0" w:uiPriority="63" w:unhideWhenUsed="0"/>
+    <w:lsdException w:name="Medium Shading 2 Accent 5" w:semiHidden="0" w:uiPriority="64" w:unhideWhenUsed="0"/>
+    <w:lsdException w:name="Medium List 1 Accent 5" w:semiHidden="0" w:uiPriority="65" w:unhideWhenUsed="0"/>
+    <w:lsdException w:name="Medium List 2 Accent 5" w:semiHidden="0" w:uiPriority="66" w:unhideWhenUsed="0"/>
+    <w:lsdException w:name="Medium Grid 1 Accent 5" w:semiHidden="0" w:uiPriority="67" w:unhideWhenUsed="0"/>
+    <w:lsdException w:name="Medium Grid 2 Accent 5" w:semiHidden="0" w:uiPriority="68" w:unhideWhenUsed="0"/>
+    <w:lsdException w:name="Medium Grid 3 Accent 5" w:semiHidden="0" w:uiPriority="69" w:unhideWhenUsed="0"/>
+    <w:lsdException w:name="Dark List Accent 5" w:semiHidden="0" w:uiPriority="70" w:unhideWhenUsed="0"/>
+    <w:lsdException w:name="Colorful Shading Accent 5" w:semiHidden="0" w:uiPriority="71" w:unhideWhenUsed="0"/>
+    <w:lsdException w:name="Colorful List Accent 5" w:semiHidden="0" w:uiPriority="72" w:unhideWhenUsed="0"/>
+    <w:lsdException w:name="Colorful Grid Accent 5" w:semiHidden="0" w:uiPriority="73" w:unhideWhenUsed="0"/>
+    <w:lsdException w:name="Light Shading Accent 6" w:semiHidden="0" w:uiPriority="60" w:unhideWhenUsed="0"/>
+    <w:lsdException w:name="Light List Accent 6" w:semiHidden="0" w:uiPriority="61" w:unhideWhenUsed="0"/>
+    <w:lsdException w:name="Light Grid Accent 6" w:semiHidden="0" w:uiPriority="62" w:unhideWhenUsed="0"/>
+    <w:lsdException w:name="Medium Shading 1 Accent 6" w:semiHidden="0" w:uiPriority="63" w:unhideWhenUsed="0"/>
+    <w:lsdException w:name="Medium Shading 2 Accent 6" w:semiHidden="0" w:uiPriority="64" w:unhideWhenUsed="0"/>
+    <w:lsdException w:name="Medium List 1 Accent 6" w:semiHidden="0" w:uiPriority="65" w:unhideWhenUsed="0"/>
+    <w:lsdException w:name="Medium List 2 Accent 6" w:semiHidden="0" w:uiPriority="66" w:unhideWhenUsed="0"/>
+    <w:lsdException w:name="Medium Grid 1 Accent 6" w:semiHidden="0" w:uiPriority="67" w:unhideWhenUsed="0"/>
+    <w:lsdException w:name="Medium Grid 2 Accent 6" w:semiHidden="0" w:uiPriority="68" w:unhideWhenUsed="0"/>
+    <w:lsdException w:name="Medium Grid 3 Accent 6" w:semiHidden="0" w:uiPriority="69" w:unhideWhenUsed="0"/>
+    <w:lsdException w:name="Dark List Accent 6" w:semiHidden="0" w:uiPriority="70" w:unhideWhenUsed="0"/>
+    <w:lsdException w:name="Colorful Shading Accent 6" w:semiHidden="0" w:uiPriority="71" w:unhideWhenUsed="0"/>
+    <w:lsdException w:name="Colorful List Accent 6" w:semiHidden="0" w:uiPriority="72" w:unhideWhenUsed="0"/>
+    <w:lsdException w:name="Colorful Grid Accent 6" w:semiHidden="0" w:uiPriority="73" w:unhideWhenUsed="0"/>
+    <w:lsdException w:name="Subtle Emphasis" w:semiHidden="0" w:uiPriority="19" w:unhideWhenUsed="0" w:qFormat="1"/>
+    <w:lsdException w:name="Intense Emphasis" w:semiHidden="0" w:uiPriority="21" w:unhideWhenUsed="0" w:qFormat="1"/>
+    <w:lsdException w:name="Subtle Reference" w:semiHidden="0" w:uiPriority="31" w:unhideWhenUsed="0" w:qFormat="1"/>
+    <w:lsdException w:name="Intense Reference" w:semiHidden="0" w:uiPriority="32" w:unhideWhenUsed="0" w:qFormat="1"/>
+    <w:lsdException w:name="Book Title" w:semiHidden="0" w:uiPriority="33" w:unhideWhenUsed="0" w:qFormat="1"/>
+    <w:lsdException w:name="Bibliography" w:uiPriority="37"/>
+    <w:lsdException w:name="TOC Heading" w:uiPriority="39" w:qFormat="1"/>
+  </w:latentStyles>
+  <w:style w:type="paragraph" w:default="1" w:styleId="Normal">
+    <w:name w:val="Normal"/>
+    <w:qFormat/>
+  </w:style>
+  <w:style w:type="paragraph" w:styleId="Heading2">
+    <w:name w:val="heading 2"/>
+    <w:basedOn w:val="Normal"/>
+    <w:link w:val="Heading2Char"/>
+    <w:uiPriority w:val="9"/>
+    <w:qFormat/>
+    <w:rsid w:val="00CF5341"/>
+    <w:pPr>
+      <w:spacing w:before="100" w:beforeAutospacing="1" w:after="100" w:afterAutospacing="1" w:line="240" w:lineRule="auto"/>
+      <w:outlineLvl w:val="1"/>
+    </w:pPr>
+    <w:rPr>
+      <w:rFonts w:ascii="Times New Roman" w:eastAsia="Times New Roman" w:hAnsi="Times New Roman" w:cs="Times New Roman"/>
+      <w:b/>
+      <w:bCs/>
+      <w:sz w:val="36"/>
+      <w:szCs w:val="36"/>
+      <w:lang w:eastAsia="en-IN"/>
+    </w:rPr>
+  </w:style>
+  <w:style w:type="character" w:default="1" w:styleId="DefaultParagraphFont">
+    <w:name w:val="Default Paragraph Font"/>
+    <w:uiPriority w:val="1"/>
+    <w:semiHidden/>
+    <w:unhideWhenUsed/>
+  </w:style>
+  <w:style w:type="table" w:default="1" w:styleId="TableNormal">
+    <w:name w:val="Normal Table"/>
+    <w:uiPriority w:val="99"/>
+    <w:semiHidden/>
+    <w:unhideWhenUsed/>
+    <w:tblPr>
+      <w:tblInd w:w="0" w:type="dxa"/>
+      <w:tblCellMar>
+        <w:top w:w="0" w:type="dxa"/>
+        <w:left w:w="108" w:type="dxa"/>
+        <w:bottom w:w="0" w:type="dxa"/>
+        <w:right w:w="108" w:type="dxa"/>
+      </w:tblCellMar>
+    </w:tblPr>
+  </w:style>
+  <w:style w:type="numbering" w:default="1" w:styleId="NoList">
+    <w:name w:val="No List"/>
+    <w:uiPriority w:val="99"/>
+    <w:semiHidden/>
+    <w:unhideWhenUsed/>
+  </w:style>
+  <w:style w:type="paragraph" w:styleId="ListParagraph">
+    <w:name w:val="List Paragraph"/>
+    <w:basedOn w:val="Normal"/>
+    <w:uiPriority w:val="34"/>
+    <w:qFormat/>
+    <w:rsid w:val="00C84D9F"/>
+    <w:pPr>
+      <w:spacing w:after="200" w:line="276" w:lineRule="auto"/>
+      <w:ind w:left="720"/>
+      <w:contextualSpacing/>
+    </w:pPr>
+    <w:rPr>
+      <w:rFonts w:eastAsiaTheme="minorEastAsia"/>
+      <w:lang w:eastAsia="en-IN"/>
+    </w:rPr>
+  </w:style>
+  <w:style w:type="paragraph" w:styleId="Header">
+    <w:name w:val="header"/>
+    <w:basedOn w:val="Normal"/>
+    <w:link w:val="HeaderChar"/>
+    <w:uiPriority w:val="99"/>
+    <w:unhideWhenUsed/>
+    <w:rsid w:val="00C84D9F"/>
+    <w:pPr>
+      <w:tabs>
+        <w:tab w:val="center" w:pos="4680"/>
+        <w:tab w:val="right" w:pos="9360"/>
+      </w:tabs>
+      <w:spacing w:after="0" w:line="240" w:lineRule="auto"/>
+    </w:pPr>
+    <w:rPr>
+      <w:rFonts w:ascii="Times New Roman" w:eastAsiaTheme="minorEastAsia" w:hAnsi="Times New Roman" w:cs="Times New Roman"/>
+      <w:lang w:val="en-US"/>
+    </w:rPr>
+  </w:style>
+  <w:style w:type="character" w:customStyle="1" w:styleId="HeaderChar">
+    <w:name w:val="Header Char"/>
+    <w:basedOn w:val="DefaultParagraphFont"/>
+    <w:link w:val="Header"/>
+    <w:uiPriority w:val="99"/>
+    <w:rsid w:val="00C84D9F"/>
+    <w:rPr>
+      <w:rFonts w:ascii="Times New Roman" w:eastAsiaTheme="minorEastAsia" w:hAnsi="Times New Roman" w:cs="Times New Roman"/>
+      <w:lang w:val="en-US"/>
+    </w:rPr>
+  </w:style>
+  <w:style w:type="paragraph" w:styleId="Footer">
+    <w:name w:val="footer"/>
+    <w:basedOn w:val="Normal"/>
+    <w:link w:val="FooterChar"/>
+    <w:uiPriority w:val="99"/>
+    <w:unhideWhenUsed/>
+    <w:rsid w:val="00C84D9F"/>
+    <w:pPr>
+      <w:tabs>
+        <w:tab w:val="center" w:pos="4680"/>
+        <w:tab w:val="right" w:pos="9360"/>
+      </w:tabs>
+      <w:spacing w:after="0" w:line="240" w:lineRule="auto"/>
+    </w:pPr>
+    <w:rPr>
+      <w:rFonts w:ascii="Times New Roman" w:eastAsiaTheme="minorEastAsia" w:hAnsi="Times New Roman" w:cs="Times New Roman"/>
+      <w:lang w:val="en-US"/>
+    </w:rPr>
+  </w:style>
+  <w:style w:type="character" w:customStyle="1" w:styleId="FooterChar">
+    <w:name w:val="Footer Char"/>
+    <w:basedOn w:val="DefaultParagraphFont"/>
+    <w:link w:val="Footer"/>
+    <w:uiPriority w:val="99"/>
+    <w:rsid w:val="00C84D9F"/>
+    <w:rPr>
+      <w:rFonts w:ascii="Times New Roman" w:eastAsiaTheme="minorEastAsia" w:hAnsi="Times New Roman" w:cs="Times New Roman"/>
+      <w:lang w:val="en-US"/>
+    </w:rPr>
+  </w:style>
+  <w:style w:type="character" w:styleId="Hyperlink">
+    <w:name w:val="Hyperlink"/>
+    <w:basedOn w:val="DefaultParagraphFont"/>
+    <w:uiPriority w:val="99"/>
+    <w:semiHidden/>
+    <w:unhideWhenUsed/>
+    <w:rsid w:val="00C84D9F"/>
+    <w:rPr>
+      <w:color w:val="0000FF"/>
+      <w:u w:val="single"/>
+    </w:rPr>
+  </w:style>
+  <w:style w:type="character" w:customStyle="1" w:styleId="ls2">
+    <w:name w:val="ls2"/>
+    <w:basedOn w:val="DefaultParagraphFont"/>
+    <w:rsid w:val="00797C3B"/>
+  </w:style>
+  <w:style w:type="character" w:customStyle="1" w:styleId="ff3">
+    <w:name w:val="ff3"/>
+    <w:basedOn w:val="DefaultParagraphFont"/>
+    <w:rsid w:val="004A2B1E"/>
+  </w:style>
+  <w:style w:type="character" w:customStyle="1" w:styleId="a">
+    <w:name w:val="_"/>
+    <w:basedOn w:val="DefaultParagraphFont"/>
+    <w:rsid w:val="004A2B1E"/>
+  </w:style>
+  <w:style w:type="character" w:customStyle="1" w:styleId="fc1">
+    <w:name w:val="fc1"/>
+    <w:basedOn w:val="DefaultParagraphFont"/>
+    <w:rsid w:val="004A2B1E"/>
+  </w:style>
+  <w:style w:type="character" w:customStyle="1" w:styleId="ff5">
+    <w:name w:val="ff5"/>
+    <w:basedOn w:val="DefaultParagraphFont"/>
+    <w:rsid w:val="004A2B1E"/>
+  </w:style>
+  <w:style w:type="character" w:customStyle="1" w:styleId="lsa">
+    <w:name w:val="lsa"/>
+    <w:basedOn w:val="DefaultParagraphFont"/>
+    <w:rsid w:val="004A2B1E"/>
+  </w:style>
+  <w:style w:type="paragraph" w:styleId="NormalWeb">
+    <w:name w:val="Normal (Web)"/>
+    <w:basedOn w:val="Normal"/>
+    <w:uiPriority w:val="99"/>
+    <w:semiHidden/>
+    <w:unhideWhenUsed/>
+    <w:rsid w:val="00CF5341"/>
+    <w:pPr>
+      <w:spacing w:before="100" w:beforeAutospacing="1" w:after="100" w:afterAutospacing="1" w:line="240" w:lineRule="auto"/>
+    </w:pPr>
+    <w:rPr>
+      <w:rFonts w:ascii="Times New Roman" w:eastAsia="Times New Roman" w:hAnsi="Times New Roman" w:cs="Times New Roman"/>
+      <w:sz w:val="24"/>
+      <w:szCs w:val="24"/>
+      <w:lang w:eastAsia="en-IN"/>
+    </w:rPr>
+  </w:style>
+  <w:style w:type="character" w:customStyle="1" w:styleId="Heading2Char">
+    <w:name w:val="Heading 2 Char"/>
+    <w:basedOn w:val="DefaultParagraphFont"/>
+    <w:link w:val="Heading2"/>
+    <w:uiPriority w:val="9"/>
+    <w:rsid w:val="00CF5341"/>
+    <w:rPr>
+      <w:rFonts w:ascii="Times New Roman" w:eastAsia="Times New Roman" w:hAnsi="Times New Roman" w:cs="Times New Roman"/>
+      <w:b/>
+      <w:bCs/>
+      <w:sz w:val="36"/>
+      <w:szCs w:val="36"/>
+      <w:lang w:eastAsia="en-IN"/>
+    </w:rPr>
+  </w:style>
+  <w:style w:type="character" w:customStyle="1" w:styleId="mntl-sc-block-headingtext">
+    <w:name w:val="mntl-sc-block-heading__text"/>
+    <w:basedOn w:val="DefaultParagraphFont"/>
+    <w:rsid w:val="00CF5341"/>
+  </w:style>
+  <w:style w:type="character" w:customStyle="1" w:styleId="mord">
+    <w:name w:val="mord"/>
+    <w:basedOn w:val="DefaultParagraphFont"/>
+    <w:rsid w:val="00892DBF"/>
+  </w:style>
+  <w:style w:type="character" w:customStyle="1" w:styleId="vlist-s">
+    <w:name w:val="vlist-s"/>
+    <w:basedOn w:val="DefaultParagraphFont"/>
+    <w:rsid w:val="00892DBF"/>
+  </w:style>
+  <w:style w:type="character" w:customStyle="1" w:styleId="mrel">
+    <w:name w:val="mrel"/>
+    <w:basedOn w:val="DefaultParagraphFont"/>
+    <w:rsid w:val="00892DBF"/>
+  </w:style>
+  <w:style w:type="character" w:customStyle="1" w:styleId="mbin">
+    <w:name w:val="mbin"/>
+    <w:basedOn w:val="DefaultParagraphFont"/>
+    <w:rsid w:val="00892DBF"/>
+  </w:style>
+  <w:style w:type="character" w:styleId="Emphasis">
+    <w:name w:val="Emphasis"/>
+    <w:basedOn w:val="DefaultParagraphFont"/>
+    <w:uiPriority w:val="20"/>
+    <w:qFormat/>
+    <w:rsid w:val="00872CBB"/>
+    <w:rPr>
+      <w:i/>
+      <w:iCs/>
+    </w:rPr>
+  </w:style>
+</w:styles>
+</file>
+
+<file path=word/stylesWithEffects.xml><?xml version="1.0" encoding="utf-8"?>
+<w:styles xmlns:wpc="http://schemas.microsoft.com/office/word/2010/wordprocessingCanvas" xmlns:mc="http://schemas.openxmlformats.org/markup-compatibility/2006" xmlns:o="urn:schemas-microsoft-com:office:office" xmlns:r="http://schemas.openxmlformats.org/officeDocument/2006/relationships" xmlns:m="http://schemas.openxmlformats.org/officeDocument/2006/math" xmlns:v="urn:schemas-microsoft-com:vml" xmlns:wp14="http://schemas.microsoft.com/office/word/2010/wordprocessingDrawing" xmlns:wp="http://schemas.openxmlformats.org/drawingml/2006/wordprocessingDrawing" xmlns:w10="urn:schemas-microsoft-com:office:word" xmlns:w="http://schemas.openxmlformats.org/wordprocessingml/2006/main" xmlns:w14="http://schemas.microsoft.com/office/word/2010/wordml" xmlns:wpg="http://schemas.microsoft.com/office/word/2010/wordprocessingGroup" xmlns:wpi="http://schemas.microsoft.com/office/word/2010/wordprocessingInk" xmlns:wne="http://schemas.microsoft.com/office/word/2006/wordml" xmlns:wps="http://schemas.microsoft.com/office/word/2010/wordprocessingShape" mc:Ignorable="w14 wp14">
+  <w:docDefaults>
+    <w:rPrDefault>
+      <w:rPr>
+        <w:rFonts w:asciiTheme="minorHAnsi" w:eastAsiaTheme="minorHAnsi" w:hAnsiTheme="minorHAnsi" w:cstheme="minorBidi"/>
+        <w:sz w:val="22"/>
+        <w:szCs w:val="22"/>
+        <w:lang w:val="en-IN" w:eastAsia="en-US" w:bidi="ar-SA"/>
+      </w:rPr>
+    </w:rPrDefault>
+    <w:pPrDefault>
+      <w:pPr>
+        <w:spacing w:after="160" w:line="259" w:lineRule="auto"/>
+      </w:pPr>
+    </w:pPrDefault>
+  </w:docDefaults>
+  <w:latentStyles w:defLockedState="0" w:defUIPriority="99" w:defSemiHidden="1" w:defUnhideWhenUsed="1" w:defQFormat="0" w:count="267">
+    <w:lsdException w:name="Normal" w:semiHidden="0" w:uiPriority="0" w:unhideWhenUsed="0" w:qFormat="1"/>
+    <w:lsdException w:name="heading 1" w:semiHidden="0" w:uiPriority="9" w:unhideWhenUsed="0" w:qFormat="1"/>
+    <w:lsdException w:name="heading 2" w:uiPriority="9" w:qFormat="1"/>
+    <w:lsdException w:name="heading 3" w:uiPriority="9" w:qFormat="1"/>
+    <w:lsdException w:name="heading 4" w:uiPriority="9" w:qFormat="1"/>
+    <w:lsdException w:name="heading 5" w:uiPriority="9" w:qFormat="1"/>
+    <w:lsdException w:name="heading 6" w:uiPriority="9" w:qFormat="1"/>
+    <w:lsdException w:name="heading 7" w:uiPriority="9" w:qFormat="1"/>
+    <w:lsdException w:name="heading 8" w:uiPriority="9" w:qFormat="1"/>
+    <w:lsdException w:name="heading 9" w:uiPriority="9" w:qFormat="1"/>
+    <w:lsdException w:name="toc 1" w:uiPriority="39"/>
+    <w:lsdException w:name="toc 2" w:uiPriority="39"/>
+    <w:lsdException w:name="toc 3" w:uiPriority="39"/>
+    <w:lsdException w:name="toc 4" w:uiPriority="39"/>
+    <w:lsdException w:name="toc 5" w:uiPriority="39"/>
+    <w:lsdException w:name="toc 6" w:uiPriority="39"/>
+    <w:lsdException w:name="toc 7" w:uiPriority="39"/>
+    <w:lsdException w:name="toc 8" w:uiPriority="39"/>
+    <w:lsdException w:name="toc 9" w:uiPriority="39"/>
+    <w:lsdException w:name="caption" w:uiPriority="35" w:qFormat="1"/>
+    <w:lsdException w:name="Title" w:semiHidden="0" w:uiPriority="10" w:unhideWhenUsed="0" w:qFormat="1"/>
+    <w:lsdException w:name="Default Paragraph Font" w:uiPriority="1"/>
+    <w:lsdException w:name="Subtitle" w:semiHidden="0" w:uiPriority="11" w:unhideWhenUsed="0" w:qFormat="1"/>
+    <w:lsdException w:name="Strong" w:semiHidden="0" w:uiPriority="22" w:unhideWhenUsed="0" w:qFormat="1"/>
+    <w:lsdException w:name="Emphasis" w:semiHidden="0" w:uiPriority="20" w:unhideWhenUsed="0" w:qFormat="1"/>
+    <w:lsdException w:name="Table Grid" w:semiHidden="0" w:uiPriority="39" w:unhideWhenUsed="0"/>
+    <w:lsdException w:name="Placeholder Text" w:unhideWhenUsed="0"/>
+    <w:lsdException w:name="No Spacing" w:semiHidden="0" w:uiPriority="1" w:unhideWhenUsed="0" w:qFormat="1"/>
+    <w:lsdException w:name="Light Shading" w:semiHidden="0" w:uiPriority="60" w:unhideWhenUsed="0"/>
+    <w:lsdException w:name="Light List" w:semiHidden="0" w:uiPriority="61" w:unhideWhenUsed="0"/>
+    <w:lsdException w:name="Light Grid" w:semiHidden="0" w:uiPriority="62" w:unhideWhenUsed="0"/>
+    <w:lsdException w:name="Medium Shading 1" w:semiHidden="0" w:uiPriority="63" w:unhideWhenUsed="0"/>
+    <w:lsdException w:name="Medium Shading 2" w:semiHidden="0" w:uiPriority="64" w:unhideWhenUsed="0"/>
+    <w:lsdException w:name="Medium List 1" w:semiHidden="0" w:uiPriority="65" w:unhideWhenUsed="0"/>
+    <w:lsdException w:name="Medium List 2" w:semiHidden="0" w:uiPriority="66" w:unhideWhenUsed="0"/>
+    <w:lsdException w:name="Medium Grid 1" w:semiHidden="0" w:uiPriority="67" w:unhideWhenUsed="0"/>
+    <w:lsdException w:name="Medium Grid 2" w:semiHidden="0" w:uiPriority="68" w:unhideWhenUsed="0"/>
+    <w:lsdException w:name="Medium Grid 3" w:semiHidden="0" w:uiPriority="69" w:unhideWhenUsed="0"/>
+    <w:lsdException w:name="Dark List" w:semiHidden="0" w:uiPriority="70" w:unhideWhenUsed="0"/>
+    <w:lsdException w:name="Colorful Shading" w:semiHidden="0" w:uiPriority="71" w:unhideWhenUsed="0"/>
+    <w:lsdException w:name="Colorful List" w:semiHidden="0" w:uiPriority="72" w:unhideWhenUsed="0"/>
+    <w:lsdException w:name="Colorful Grid" w:semiHidden="0" w:uiPriority="73" w:unhideWhenUsed="0"/>
+    <w:lsdException w:name="Light Shading Accent 1" w:semiHidden="0" w:uiPriority="60" w:unhideWhenUsed="0"/>
+    <w:lsdException w:name="Light List Accent 1" w:semiHidden="0" w:uiPriority="61" w:unhideWhenUsed="0"/>
+    <w:lsdException w:name="Light Grid Accent 1" w:semiHidden="0" w:uiPriority="62" w:unhideWhenUsed="0"/>
+    <w:lsdException w:name="Medium Shading 1 Accent 1" w:semiHidden="0" w:uiPriority="63" w:unhideWhenUsed="0"/>
+    <w:lsdException w:name="Medium Shading 2 Accent 1" w:semiHidden="0" w:uiPriority="64" w:unhideWhenUsed="0"/>
+    <w:lsdException w:name="Medium List 1 Accent 1" w:semiHidden="0" w:uiPriority="65" w:unhideWhenUsed="0"/>
+    <w:lsdException w:name="Revision" w:unhideWhenUsed="0"/>
+    <w:lsdException w:name="List Paragraph" w:semiHidden="0" w:uiPriority="34" w:unhideWhenUsed="0" w:qFormat="1"/>
+    <w:lsdException w:name="Quote" w:semiHidden="0" w:uiPriority="29" w:unhideWhenUsed="0" w:qFormat="1"/>
+    <w:lsdException w:name="Intense Quote" w:semiHidden="0" w:uiPriority="30" w:unhideWhenUsed="0" w:qFormat="1"/>
+    <w:lsdException w:name="Medium List 2 Accent 1" w:semiHidden="0" w:uiPriority="66" w:unhideWhenUsed="0"/>
+    <w:lsdException w:name="Medium Grid 1 Accent 1" w:semiHidden="0" w:uiPriority="67" w:unhideWhenUsed="0"/>
+    <w:lsdException w:name="Medium Grid 2 Accent 1" w:semiHidden="0" w:uiPriority="68" w:unhideWhenUsed="0"/>
+    <w:lsdException w:name="Medium Grid 3 Accent 1" w:semiHidden="0" w:uiPriority="69" w:unhideWhenUsed="0"/>
+    <w:lsdException w:name="Dark List Accent 1" w:semiHidden="0" w:uiPriority="70" w:unhideWhenUsed="0"/>
+    <w:lsdException w:name="Colorful Shading Accent 1" w:semiHidden="0" w:uiPriority="71" w:unhideWhenUsed="0"/>
+    <w:lsdException w:name="Colorful List Accent 1" w:semiHidden="0" w:uiPriority="72" w:unhideWhenUsed="0"/>
+    <w:lsdException w:name="Colorful Grid Accent 1" w:semiHidden="0" w:uiPriority="73" w:unhideWhenUsed="0"/>
+    <w:lsdException w:name="Light Shading Accent 2" w:semiHidden="0" w:uiPriority="60" w:unhideWhenUsed="0"/>
+    <w:lsdException w:name="Light List Accent 2" w:semiHidden="0" w:uiPriority="61" w:unhideWhenUsed="0"/>
+    <w:lsdException w:name="Light Grid Accent 2" w:semiHidden="0" w:uiPriority="62" w:unhideWhenUsed="0"/>
+    <w:lsdException w:name="Medium Shading 1 Accent 2" w:semiHidden="0" w:uiPriority="63" w:unhideWhenUsed="0"/>
+    <w:lsdException w:name="Medium Shading 2 Accent 2" w:semiHidden="0" w:uiPriority="64" w:unhideWhenUsed="0"/>
+    <w:lsdException w:name="Medium List 1 Accent 2" w:semiHidden="0" w:uiPriority="65" w:unhideWhenUsed="0"/>
+    <w:lsdException w:name="Medium List 2 Accent 2" w:semiHidden="0" w:uiPriority="66" w:unhideWhenUsed="0"/>
+    <w:lsdException w:name="Medium Grid 1 Accent 2" w:semiHidden="0" w:uiPriority="67" w:unhideWhenUsed="0"/>
+    <w:lsdException w:name="Medium Grid 2 Accent 2" w:semiHidden="0" w:uiPriority="68" w:unhideWhenUsed="0"/>
+    <w:lsdException w:name="Medium Grid 3 Accent 2" w:semiHidden="0" w:uiPriority="69" w:unhideWhenUsed="0"/>
+    <w:lsdException w:name="Dark List Accent 2" w:semiHidden="0" w:uiPriority="70" w:unhideWhenUsed="0"/>
+    <w:lsdException w:name="Colorful Shading Accent 2" w:semiHidden="0" w:uiPriority="71" w:unhideWhenUsed="0"/>
+    <w:lsdException w:name="Colorful List Accent 2" w:semiHidden="0" w:uiPriority="72" w:unhideWhenUsed="0"/>
+    <w:lsdException w:name="Colorful Grid Accent 2" w:semiHidden="0" w:uiPriority="73" w:unhideWhenUsed="0"/>
+    <w:lsdException w:name="Light Shading Accent 3" w:semiHidden="0" w:uiPriority="60" w:unhideWhenUsed="0"/>
+    <w:lsdException w:name="Light List Accent 3" w:semiHidden="0" w:uiPriority="61" w:unhideWhenUsed="0"/>
+    <w:lsdException w:name="Light Grid Accent 3" w:semiHidden="0" w:uiPriority="62" w:unhideWhenUsed="0"/>
+    <w:lsdException w:name="Medium Shading 1 Accent 3" w:semiHidden="0" w:uiPriority="63" w:unhideWhenUsed="0"/>
+    <w:lsdException w:name="Medium Shading 2 Accent 3" w:semiHidden="0" w:uiPriority="64" w:unhideWhenUsed="0"/>
+    <w:lsdException w:name="Medium List 1 Accent 3" w:semiHidden="0" w:uiPriority="65" w:unhideWhenUsed="0"/>
+    <w:lsdException w:name="Medium List 2 Accent 3" w:semiHidden="0" w:uiPriority="66" w:unhideWhenUsed="0"/>
+    <w:lsdException w:name="Medium Grid 1 Accent 3" w:semiHidden="0" w:uiPriority="67" w:unhideWhenUsed="0"/>
+    <w:lsdException w:name="Medium Grid 2 Accent 3" w:semiHidden="0" w:uiPriority="68" w:unhideWhenUsed="0"/>
+    <w:lsdException w:name="Medium Grid 3 Accent 3" w:semiHidden="0" w:uiPriority="69" w:unhideWhenUsed="0"/>
+    <w:lsdException w:name="Dark List Accent 3" w:semiHidden="0" w:uiPriority="70" w:unhideWhenUsed="0"/>
+    <w:lsdException w:name="Colorful Shading Accent 3" w:semiHidden="0" w:uiPriority="71" w:unhideWhenUsed="0"/>
+    <w:lsdException w:name="Colorful List Accent 3" w:semiHidden="0" w:uiPriority="72" w:unhideWhenUsed="0"/>
+    <w:lsdException w:name="Colorful Grid Accent 3" w:semiHidden="0" w:uiPriority="73" w:unhideWhenUsed="0"/>
+    <w:lsdException w:name="Light Shading Accent 4" w:semiHidden="0" w:uiPriority="60" w:unhideWhenUsed="0"/>
+    <w:lsdException w:name="Light List Accent 4" w:semiHidden="0" w:uiPriority="61" w:unhideWhenUsed="0"/>
+    <w:lsdException w:name="Light Grid Accent 4" w:semiHidden="0" w:uiPriority="62" w:unhideWhenUsed="0"/>
+    <w:lsdException w:name="Medium Shading 1 Accent 4" w:semiHidden="0" w:uiPriority="63" w:unhideWhenUsed="0"/>
+    <w:lsdException w:name="Medium Shading 2 Accent 4" w:semiHidden="0" w:uiPriority="64" w:unhideWhenUsed="0"/>
+    <w:lsdException w:name="Medium List 1 Accent 4" w:semiHidden="0" w:uiPriority="65" w:unhideWhenUsed="0"/>
+    <w:lsdException w:name="Medium List 2 Accent 4" w:semiHidden="0" w:uiPriority="66" w:unhideWhenUsed="0"/>
+    <w:lsdException w:name="Medium Grid 1 Accent 4" w:semiHidden="0" w:uiPriority="67" w:unhideWhenUsed="0"/>
+    <w:lsdException w:name="Medium Grid 2 Accent 4" w:semiHidden="0" w:uiPriority="68" w:unhideWhenUsed="0"/>
+    <w:lsdException w:name="Medium Grid 3 Accent 4" w:semiHidden="0" w:uiPriority="69" w:unhideWhenUsed="0"/>
+    <w:lsdException w:name="Dark List Accent 4" w:semiHidden="0" w:uiPriority="70" w:unhideWhenUsed="0"/>
+    <w:lsdException w:name="Colorful Shading Accent 4" w:semiHidden="0" w:uiPriority="71" w:unhideWhenUsed="0"/>
+    <w:lsdException w:name="Colorful List Accent 4" w:semiHidden="0" w:uiPriority="72" w:unhideWhenUsed="0"/>
+    <w:lsdException w:name="Colorful Grid Accent 4" w:semiHidden="0" w:uiPriority="73" w:unhideWhenUsed="0"/>
+    <w:lsdException w:name="Light Shading Accent 5" w:semiHidden="0" w:uiPriority="60" w:unhideWhenUsed="0"/>
+    <w:lsdException w:name="Light List Accent 5" w:semiHidden="0" w:uiPriority="61" w:unhideWhenUsed="0"/>
+    <w:lsdException w:name="Light Grid Accent 5" w:semiHidden="0" w:uiPriority="62" w:unhideWhenUsed="0"/>
+    <w:lsdException w:name="Medium Shading 1 Accent 5" w:semiHidden="0" w:uiPriority="63" w:unhideWhenUsed="0"/>
+    <w:lsdException w:name="Medium Shading 2 Accent 5" w:semiHidden="0" w:uiPriority="64" w:unhideWhenUsed="0"/>
+    <w:lsdException w:name="Medium List 1 Accent 5" w:semiHidden="0" w:uiPriority="65" w:unhideWhenUsed="0"/>
+    <w:lsdException w:name="Medium List 2 Accent 5" w:semiHidden="0" w:uiPriority="66" w:unhideWhenUsed="0"/>
+    <w:lsdException w:name="Medium Grid 1 Accent 5" w:semiHidden="0" w:uiPriority="67" w:unhideWhenUsed="0"/>
+    <w:lsdException w:name="Medium Grid 2 Accent 5" w:semiHidden="0" w:uiPriority="68" w:unhideWhenUsed="0"/>
+    <w:lsdException w:name="Medium Grid 3 Accent 5" w:semiHidden="0" w:uiPriority="69" w:unhideWhenUsed="0"/>
+    <w:lsdException w:name="Dark List Accent 5" w:semiHidden="0" w:uiPriority="70" w:unhideWhenUsed="0"/>
+    <w:lsdException w:name="Colorful Shading Accent 5" w:semiHidden="0" w:uiPriority="71" w:unhideWhenUsed="0"/>
+    <w:lsdException w:name="Colorful List Accent 5" w:semiHidden="0" w:uiPriority="72" w:unhideWhenUsed="0"/>
+    <w:lsdException w:name="Colorful Grid Accent 5" w:semiHidden="0" w:uiPriority="73" w:unhideWhenUsed="0"/>
+    <w:lsdException w:name="Light Shading Accent 6" w:semiHidden="0" w:uiPriority="60" w:unhideWhenUsed="0"/>
+    <w:lsdException w:name="Light List Accent 6" w:semiHidden="0" w:uiPriority="61" w:unhideWhenUsed="0"/>
+    <w:lsdException w:name="Light Grid Accent 6" w:semiHidden="0" w:uiPriority="62" w:unhideWhenUsed="0"/>
+    <w:lsdException w:name="Medium Shading 1 Accent 6" w:semiHidden="0" w:uiPriority="63" w:unhideWhenUsed="0"/>
+    <w:lsdException w:name="Medium Shading 2 Accent 6" w:semiHidden="0" w:uiPriority="64" w:unhideWhenUsed="0"/>
+    <w:lsdException w:name="Medium List 1 Accent 6" w:semiHidden="0" w:uiPriority="65" w:unhideWhenUsed="0"/>
+    <w:lsdException w:name="Medium List 2 Accent 6" w:semiHidden="0" w:uiPriority="66" w:unhideWhenUsed="0"/>
+    <w:lsdException w:name="Medium Grid 1 Accent 6" w:semiHidden="0" w:uiPriority="67" w:unhideWhenUsed="0"/>
+    <w:lsdException w:name="Medium Grid 2 Accent 6" w:semiHidden="0" w:uiPriority="68" w:unhideWhenUsed="0"/>
+    <w:lsdException w:name="Medium Grid 3 Accent 6" w:semiHidden="0" w:uiPriority="69" w:unhideWhenUsed="0"/>
+    <w:lsdException w:name="Dark List Accent 6" w:semiHidden="0" w:uiPriority="70" w:unhideWhenUsed="0"/>
+    <w:lsdException w:name="Colorful Shading Accent 6" w:semiHidden="0" w:uiPriority="71" w:unhideWhenUsed="0"/>
+    <w:lsdException w:name="Colorful List Accent 6" w:semiHidden="0" w:uiPriority="72" w:unhideWhenUsed="0"/>
+    <w:lsdException w:name="Colorful Grid Accent 6" w:semiHidden="0" w:uiPriority="73" w:unhideWhenUsed="0"/>
+    <w:lsdException w:name="Subtle Emphasis" w:semiHidden="0" w:uiPriority="19" w:unhideWhenUsed="0" w:qFormat="1"/>
+    <w:lsdException w:name="Intense Emphasis" w:semiHidden="0" w:uiPriority="21" w:unhideWhenUsed="0" w:qFormat="1"/>
+    <w:lsdException w:name="Subtle Reference" w:semiHidden="0" w:uiPriority="31" w:unhideWhenUsed="0" w:qFormat="1"/>
+    <w:lsdException w:name="Intense Reference" w:semiHidden="0" w:uiPriority="32" w:unhideWhenUsed="0" w:qFormat="1"/>
+    <w:lsdException w:name="Book Title" w:semiHidden="0" w:uiPriority="33" w:unhideWhenUsed="0" w:qFormat="1"/>
+    <w:lsdException w:name="Bibliography" w:uiPriority="37"/>
+    <w:lsdException w:name="TOC Heading" w:uiPriority="39" w:qFormat="1"/>
   </w:latentStyles>
   <w:style w:type="paragraph" w:default="1" w:styleId="Normal">
     <w:name w:val="Normal"/>
@@ -6940,7 +7065,7 @@
     </a:clrScheme>
     <a:fontScheme name="Office">
       <a:majorFont>
-        <a:latin typeface="Calibri Light" panose="020F0302020204030204"/>
+        <a:latin typeface="Calibri Light"/>
         <a:ea typeface=""/>
         <a:cs typeface=""/>
         <a:font script="Jpan" typeface="游ゴシック Light"/>
@@ -6975,7 +7100,7 @@
         <a:font script="Geor" typeface="Sylfaen"/>
       </a:majorFont>
       <a:minorFont>
-        <a:latin typeface="Calibri" panose="020F0502020204030204"/>
+        <a:latin typeface="Calibri"/>
         <a:ea typeface=""/>
         <a:cs typeface=""/>
         <a:font script="Jpan" typeface="游明朝"/>
@@ -7152,7 +7277,7 @@
   <a:extraClrSchemeLst/>
   <a:extLst>
     <a:ext uri="{05A4C25C-085E-4340-85A3-A5531E510DB2}">
-      <thm15:themeFamily xmlns:thm15="http://schemas.microsoft.com/office/thememl/2012/main" name="Office Theme" id="{62F939B6-93AF-4DB8-9C6B-D6C7DFDC589F}" vid="{4A3C46E8-61CC-4603-A589-7422A47A8E4A}"/>
+      <thm15:themeFamily xmlns:thm15="http://schemas.microsoft.com/office/thememl/2012/main" xmlns="" name="Office Theme" id="{62F939B6-93AF-4DB8-9C6B-D6C7DFDC589F}" vid="{4A3C46E8-61CC-4603-A589-7422A47A8E4A}"/>
     </a:ext>
   </a:extLst>
 </a:theme>
@@ -7163,7 +7288,7 @@
 </file>
 
 <file path=customXml/itemProps1.xml><?xml version="1.0" encoding="utf-8"?>
-<ds:datastoreItem xmlns:ds="http://schemas.openxmlformats.org/officeDocument/2006/customXml" ds:itemID="{ED531CE5-96A3-4A57-A2B5-CFCBABC6D522}">
+<ds:datastoreItem xmlns:ds="http://schemas.openxmlformats.org/officeDocument/2006/customXml" ds:itemID="{43262246-B240-4BD5-8330-8694248DF9DD}">
   <ds:schemaRefs>
     <ds:schemaRef ds:uri="http://schemas.openxmlformats.org/officeDocument/2006/bibliography"/>
   </ds:schemaRefs>

</xml_diff>